<commit_message>
Mon 2018/5/1 15:00CST finsh os exp5 report
</commit_message>
<xml_diff>
--- a/马原课程读书报告/计算机07班_1120151880_廖汉龙读书报告.docx
+++ b/马原课程读书报告/计算机07班_1120151880_廖汉龙读书报告.docx
@@ -176,233 +176,245 @@
         </w:rPr>
         <w:t>读书</w:t>
       </w:r>
+      <w:r>
+        <w:rPr>
+          <w:rFonts w:ascii="黑体" w:eastAsia="黑体" w:hAnsi="黑体" w:hint="eastAsia"/>
+          <w:sz w:val="44"/>
+        </w:rPr>
+        <w:t>报告</w:t>
+      </w:r>
+      <w:r>
+        <w:rPr>
+          <w:rFonts w:ascii="黑体" w:eastAsia="黑体" w:hAnsi="黑体" w:hint="eastAsia"/>
+          <w:sz w:val="56"/>
+        </w:rPr>
+        <w:t xml:space="preserve"> </w:t>
+      </w:r>
+    </w:p>
+    <w:p>
+      <w:pPr>
+        <w:jc w:val="center"/>
+        <w:rPr>
+          <w:sz w:val="48"/>
+        </w:rPr>
+      </w:pPr>
+    </w:p>
+    <w:p>
+      <w:pPr>
+        <w:jc w:val="center"/>
+        <w:rPr>
+          <w:sz w:val="48"/>
+        </w:rPr>
+      </w:pPr>
+    </w:p>
+    <w:p>
+      <w:pPr>
+        <w:jc w:val="center"/>
+        <w:rPr>
+          <w:sz w:val="48"/>
+        </w:rPr>
+      </w:pPr>
+    </w:p>
+    <w:p>
+      <w:pPr>
+        <w:jc w:val="center"/>
+        <w:rPr>
+          <w:sz w:val="48"/>
+        </w:rPr>
+      </w:pPr>
+    </w:p>
+    <w:p>
+      <w:pPr>
+        <w:ind w:leftChars="1200" w:left="2520"/>
+        <w:rPr>
+          <w:sz w:val="40"/>
+        </w:rPr>
+      </w:pPr>
+      <w:r>
+        <w:rPr>
+          <w:rFonts w:hint="eastAsia"/>
+          <w:sz w:val="40"/>
+        </w:rPr>
+        <w:t>姓</w:t>
+      </w:r>
+      <w:r>
+        <w:rPr>
+          <w:rFonts w:hint="eastAsia"/>
+          <w:sz w:val="40"/>
+        </w:rPr>
+        <w:t xml:space="preserve">  </w:t>
+      </w:r>
+      <w:r>
+        <w:rPr>
+          <w:rFonts w:hint="eastAsia"/>
+          <w:sz w:val="40"/>
+        </w:rPr>
+        <w:t>名：</w:t>
+      </w:r>
+      <w:r>
+        <w:rPr>
+          <w:rFonts w:hint="eastAsia"/>
+          <w:sz w:val="40"/>
+        </w:rPr>
+        <w:t>廖汉龙</w:t>
+      </w:r>
+    </w:p>
+    <w:p>
+      <w:pPr>
+        <w:ind w:leftChars="1200" w:left="2520"/>
+        <w:rPr>
+          <w:sz w:val="40"/>
+        </w:rPr>
+      </w:pPr>
+      <w:r>
+        <w:rPr>
+          <w:rFonts w:hint="eastAsia"/>
+          <w:sz w:val="40"/>
+        </w:rPr>
+        <w:t>学</w:t>
+      </w:r>
+      <w:r>
+        <w:rPr>
+          <w:rFonts w:hint="eastAsia"/>
+          <w:sz w:val="40"/>
+        </w:rPr>
+        <w:t xml:space="preserve">  </w:t>
+      </w:r>
+      <w:r>
+        <w:rPr>
+          <w:rFonts w:hint="eastAsia"/>
+          <w:sz w:val="40"/>
+        </w:rPr>
+        <w:t>号：</w:t>
+      </w:r>
+      <w:r>
+        <w:rPr>
+          <w:rFonts w:hint="eastAsia"/>
+          <w:sz w:val="40"/>
+        </w:rPr>
+        <w:t>1120151880</w:t>
+      </w:r>
+    </w:p>
+    <w:p>
+      <w:pPr>
+        <w:ind w:leftChars="1200" w:left="2520"/>
+        <w:rPr>
+          <w:sz w:val="40"/>
+        </w:rPr>
+      </w:pPr>
+      <w:r>
+        <w:rPr>
+          <w:rFonts w:hint="eastAsia"/>
+          <w:sz w:val="40"/>
+        </w:rPr>
+        <w:t>学</w:t>
+      </w:r>
+      <w:r>
+        <w:rPr>
+          <w:rFonts w:hint="eastAsia"/>
+          <w:sz w:val="40"/>
+        </w:rPr>
+        <w:t xml:space="preserve">  </w:t>
+      </w:r>
+      <w:r>
+        <w:rPr>
+          <w:rFonts w:hint="eastAsia"/>
+          <w:sz w:val="40"/>
+        </w:rPr>
+        <w:t>院：计算机学院</w:t>
+      </w:r>
+    </w:p>
+    <w:p>
+      <w:pPr>
+        <w:ind w:leftChars="1200" w:left="2520"/>
+        <w:rPr>
+          <w:sz w:val="40"/>
+        </w:rPr>
+      </w:pPr>
+      <w:r>
+        <w:rPr>
+          <w:rFonts w:hint="eastAsia"/>
+          <w:sz w:val="40"/>
+        </w:rPr>
+        <w:t>班</w:t>
+      </w:r>
+      <w:r>
+        <w:rPr>
+          <w:rFonts w:hint="eastAsia"/>
+          <w:sz w:val="40"/>
+        </w:rPr>
+        <w:t xml:space="preserve">  </w:t>
+      </w:r>
+      <w:r>
+        <w:rPr>
+          <w:rFonts w:hint="eastAsia"/>
+          <w:sz w:val="40"/>
+        </w:rPr>
+        <w:t>级：</w:t>
+      </w:r>
+      <w:r>
+        <w:rPr>
+          <w:rFonts w:hint="eastAsia"/>
+          <w:sz w:val="40"/>
+        </w:rPr>
+        <w:t>07111507</w:t>
+      </w:r>
+    </w:p>
+    <w:p>
+      <w:pPr>
+        <w:ind w:leftChars="1200" w:left="2520"/>
+        <w:rPr>
+          <w:sz w:val="40"/>
+        </w:rPr>
+      </w:pPr>
+      <w:r>
+        <w:rPr>
+          <w:rFonts w:hint="eastAsia"/>
+          <w:sz w:val="40"/>
+        </w:rPr>
+        <w:t>邮</w:t>
+      </w:r>
+      <w:r>
+        <w:rPr>
+          <w:rFonts w:hint="eastAsia"/>
+          <w:sz w:val="40"/>
+        </w:rPr>
+        <w:t xml:space="preserve">  </w:t>
+      </w:r>
+      <w:r>
+        <w:rPr>
+          <w:rFonts w:hint="eastAsia"/>
+          <w:sz w:val="40"/>
+        </w:rPr>
+        <w:t>箱：</w:t>
+      </w:r>
+      <w:hyperlink r:id="rId10" w:history="1">
+        <w:r>
+          <w:rPr>
+            <w:rStyle w:val="a3"/>
+            <w:rFonts w:hint="eastAsia"/>
+            <w:sz w:val="40"/>
+          </w:rPr>
+          <w:t>liam</w:t>
+        </w:r>
+        <w:r>
+          <w:rPr>
+            <w:rStyle w:val="a3"/>
+            <w:sz w:val="40"/>
+          </w:rPr>
+          <w:t>liaohl@gmail.com</w:t>
+        </w:r>
+      </w:hyperlink>
+    </w:p>
+    <w:p>
+      <w:pPr>
+        <w:ind w:leftChars="1200" w:left="2520"/>
+        <w:rPr>
+          <w:sz w:val="32"/>
+        </w:rPr>
+      </w:pPr>
       <w:bookmarkStart w:id="1" w:name="_GoBack"/>
       <w:bookmarkEnd w:id="1"/>
-      <w:r>
-        <w:rPr>
-          <w:rFonts w:ascii="黑体" w:eastAsia="黑体" w:hAnsi="黑体" w:hint="eastAsia"/>
-          <w:sz w:val="44"/>
-        </w:rPr>
-        <w:t>报告</w:t>
-      </w:r>
-      <w:r>
-        <w:rPr>
-          <w:rFonts w:ascii="黑体" w:eastAsia="黑体" w:hAnsi="黑体" w:hint="eastAsia"/>
-          <w:sz w:val="56"/>
-        </w:rPr>
-        <w:t xml:space="preserve"> </w:t>
-      </w:r>
-    </w:p>
-    <w:p>
-      <w:pPr>
-        <w:jc w:val="center"/>
-        <w:rPr>
-          <w:sz w:val="48"/>
-        </w:rPr>
-      </w:pPr>
-    </w:p>
-    <w:p>
-      <w:pPr>
-        <w:jc w:val="center"/>
-        <w:rPr>
-          <w:sz w:val="48"/>
-        </w:rPr>
-      </w:pPr>
-    </w:p>
-    <w:p>
-      <w:pPr>
-        <w:jc w:val="center"/>
-        <w:rPr>
-          <w:sz w:val="48"/>
-        </w:rPr>
-      </w:pPr>
-    </w:p>
-    <w:p>
-      <w:pPr>
-        <w:jc w:val="center"/>
-        <w:rPr>
-          <w:sz w:val="48"/>
-        </w:rPr>
-      </w:pPr>
-    </w:p>
-    <w:p>
-      <w:pPr>
-        <w:ind w:leftChars="1200" w:left="2520"/>
-        <w:rPr>
-          <w:sz w:val="40"/>
-        </w:rPr>
-      </w:pPr>
-      <w:r>
-        <w:rPr>
-          <w:rFonts w:hint="eastAsia"/>
-          <w:sz w:val="40"/>
-        </w:rPr>
-        <w:t>姓</w:t>
-      </w:r>
-      <w:r>
-        <w:rPr>
-          <w:rFonts w:hint="eastAsia"/>
-          <w:sz w:val="40"/>
-        </w:rPr>
-        <w:t xml:space="preserve">  </w:t>
-      </w:r>
-      <w:r>
-        <w:rPr>
-          <w:rFonts w:hint="eastAsia"/>
-          <w:sz w:val="40"/>
-        </w:rPr>
-        <w:t>名：</w:t>
-      </w:r>
-      <w:r>
-        <w:rPr>
-          <w:rFonts w:hint="eastAsia"/>
-          <w:sz w:val="40"/>
-        </w:rPr>
-        <w:t>廖汉龙</w:t>
-      </w:r>
-    </w:p>
-    <w:p>
-      <w:pPr>
-        <w:ind w:leftChars="1200" w:left="2520"/>
-        <w:rPr>
-          <w:sz w:val="40"/>
-        </w:rPr>
-      </w:pPr>
-      <w:r>
-        <w:rPr>
-          <w:rFonts w:hint="eastAsia"/>
-          <w:sz w:val="40"/>
-        </w:rPr>
-        <w:t>学</w:t>
-      </w:r>
-      <w:r>
-        <w:rPr>
-          <w:rFonts w:hint="eastAsia"/>
-          <w:sz w:val="40"/>
-        </w:rPr>
-        <w:t xml:space="preserve">  </w:t>
-      </w:r>
-      <w:r>
-        <w:rPr>
-          <w:rFonts w:hint="eastAsia"/>
-          <w:sz w:val="40"/>
-        </w:rPr>
-        <w:t>号：</w:t>
-      </w:r>
-      <w:r>
-        <w:rPr>
-          <w:rFonts w:hint="eastAsia"/>
-          <w:sz w:val="40"/>
-        </w:rPr>
-        <w:t>1120151880</w:t>
-      </w:r>
-    </w:p>
-    <w:p>
-      <w:pPr>
-        <w:ind w:leftChars="1200" w:left="2520"/>
-        <w:rPr>
-          <w:sz w:val="40"/>
-        </w:rPr>
-      </w:pPr>
-      <w:r>
-        <w:rPr>
-          <w:rFonts w:hint="eastAsia"/>
-          <w:sz w:val="40"/>
-        </w:rPr>
-        <w:t>学</w:t>
-      </w:r>
-      <w:r>
-        <w:rPr>
-          <w:rFonts w:hint="eastAsia"/>
-          <w:sz w:val="40"/>
-        </w:rPr>
-        <w:t xml:space="preserve">  </w:t>
-      </w:r>
-      <w:r>
-        <w:rPr>
-          <w:rFonts w:hint="eastAsia"/>
-          <w:sz w:val="40"/>
-        </w:rPr>
-        <w:t>院：计算机学院</w:t>
-      </w:r>
-    </w:p>
-    <w:p>
-      <w:pPr>
-        <w:ind w:leftChars="1200" w:left="2520"/>
-        <w:rPr>
-          <w:sz w:val="40"/>
-        </w:rPr>
-      </w:pPr>
-      <w:r>
-        <w:rPr>
-          <w:rFonts w:hint="eastAsia"/>
-          <w:sz w:val="40"/>
-        </w:rPr>
-        <w:t>班</w:t>
-      </w:r>
-      <w:r>
-        <w:rPr>
-          <w:rFonts w:hint="eastAsia"/>
-          <w:sz w:val="40"/>
-        </w:rPr>
-        <w:t xml:space="preserve">  </w:t>
-      </w:r>
-      <w:r>
-        <w:rPr>
-          <w:rFonts w:hint="eastAsia"/>
-          <w:sz w:val="40"/>
-        </w:rPr>
-        <w:t>级：</w:t>
-      </w:r>
-      <w:r>
-        <w:rPr>
-          <w:rFonts w:hint="eastAsia"/>
-          <w:sz w:val="40"/>
-        </w:rPr>
-        <w:t>07111507</w:t>
-      </w:r>
-    </w:p>
-    <w:p>
-      <w:pPr>
-        <w:ind w:leftChars="1200" w:left="2520"/>
-        <w:rPr>
-          <w:sz w:val="32"/>
-        </w:rPr>
-      </w:pPr>
-      <w:r>
-        <w:rPr>
-          <w:rFonts w:hint="eastAsia"/>
-          <w:sz w:val="40"/>
-        </w:rPr>
-        <w:t>邮</w:t>
-      </w:r>
-      <w:r>
-        <w:rPr>
-          <w:rFonts w:hint="eastAsia"/>
-          <w:sz w:val="40"/>
-        </w:rPr>
-        <w:t xml:space="preserve">  </w:t>
-      </w:r>
-      <w:r>
-        <w:rPr>
-          <w:rFonts w:hint="eastAsia"/>
-          <w:sz w:val="40"/>
-        </w:rPr>
-        <w:t>箱：</w:t>
-      </w:r>
-      <w:r>
-        <w:rPr>
-          <w:rFonts w:hint="eastAsia"/>
-          <w:sz w:val="40"/>
-        </w:rPr>
-        <w:t>liam</w:t>
-      </w:r>
-      <w:r>
-        <w:rPr>
-          <w:sz w:val="40"/>
-        </w:rPr>
-        <w:t>liaohl@gmail.com</w:t>
-      </w:r>
     </w:p>
     <w:p>
       <w:pPr>
@@ -513,14 +525,57 @@
       <w:pPr>
         <w:ind w:leftChars="1200" w:left="2520"/>
         <w:rPr>
+          <w:sz w:val="32"/>
+        </w:rPr>
+      </w:pPr>
+    </w:p>
+    <w:p>
+      <w:pPr>
+        <w:jc w:val="left"/>
+        <w:rPr>
+          <w:sz w:val="32"/>
+        </w:rPr>
+      </w:pPr>
+      <w:r>
+        <w:rPr>
+          <w:sz w:val="32"/>
+        </w:rPr>
+        <w:t>报告链接</w:t>
+      </w:r>
+      <w:r>
+        <w:rPr>
           <w:rFonts w:hint="eastAsia"/>
           <w:sz w:val="32"/>
         </w:rPr>
+        <w:t>：</w:t>
+      </w:r>
+      <w:hyperlink r:id="rId11" w:history="1">
+        <w:r>
+          <w:rPr>
+            <w:rStyle w:val="a3"/>
+            <w:sz w:val="32"/>
+          </w:rPr>
+          <w:t>https://github.com/HanlongLiao/Course/tree/master/%E9%A9%AC%E5%8E%9F%E8%AF%BE%E7%A8%8B%E8%AF%BB%E4%B9%A6%E6%8A%A5%E5%91%8A</w:t>
+        </w:r>
+      </w:hyperlink>
+    </w:p>
+    <w:p>
+      <w:pPr>
+        <w:jc w:val="left"/>
+        <w:rPr>
+          <w:rFonts w:hint="eastAsia"/>
+          <w:sz w:val="32"/>
+        </w:rPr>
       </w:pPr>
     </w:p>
     <w:sdt>
       <w:sdtPr>
         <w:rPr>
+          <w:rFonts w:ascii="Calibri" w:eastAsia="宋体" w:hAnsi="Calibri" w:cs="Times New Roman"/>
+          <w:color w:val="auto"/>
+          <w:kern w:val="2"/>
+          <w:sz w:val="21"/>
+          <w:szCs w:val="21"/>
           <w:lang w:val="zh-CN"/>
         </w:rPr>
         <w:id w:val="-2136930545"/>
@@ -531,13 +586,9 @@
       </w:sdtPr>
       <w:sdtEndPr>
         <w:rPr>
-          <w:rFonts w:ascii="Calibri" w:eastAsia="宋体" w:hAnsi="Calibri" w:cs="Times New Roman"/>
           <w:b/>
           <w:bCs/>
-          <w:color w:val="auto"/>
-          <w:kern w:val="2"/>
-          <w:sz w:val="24"/>
-          <w:szCs w:val="21"/>
+          <w:sz w:val="24"/>
         </w:rPr>
       </w:sdtEndPr>
       <w:sdtContent>
@@ -1105,7 +1156,7 @@
                 <w:webHidden/>
                 <w:sz w:val="24"/>
               </w:rPr>
-              <w:t>10</w:t>
+              <w:t>11</w:t>
             </w:r>
             <w:r>
               <w:rPr>
@@ -1201,7 +1252,7 @@
                 <w:webHidden/>
                 <w:sz w:val="24"/>
               </w:rPr>
-              <w:t>11</w:t>
+              <w:t>12</w:t>
             </w:r>
             <w:r>
               <w:rPr>
@@ -1460,88 +1511,87 @@
         <w:spacing w:beforeLines="50" w:before="156" w:afterLines="50" w:after="156" w:line="360" w:lineRule="auto"/>
         <w:jc w:val="left"/>
         <w:rPr>
+          <w:sz w:val="24"/>
+          <w:szCs w:val="24"/>
+        </w:rPr>
+      </w:pPr>
+    </w:p>
+    <w:p>
+      <w:pPr>
+        <w:spacing w:beforeLines="50" w:before="156" w:afterLines="50" w:after="156" w:line="360" w:lineRule="auto"/>
+        <w:ind w:firstLine="420"/>
+        <w:rPr>
+          <w:sz w:val="24"/>
+          <w:szCs w:val="24"/>
+        </w:rPr>
+      </w:pPr>
+      <w:r>
+        <w:rPr>
+          <w:rFonts w:ascii="宋体" w:hAnsi="宋体" w:hint="eastAsia"/>
+          <w:sz w:val="24"/>
+          <w:szCs w:val="24"/>
+        </w:rPr>
+        <w:t>在写这篇报告之前，确切的说是在看《手稿》之前，我脑海里边一直是有些问题没有答案的，想不明白的，我也一直期望通过阅读《手稿》来获得一些启示。比如为什么中国人民认为马克思无比伟大，地位无比崇高，却被某些西方国家嗤之以鼻！为什么会出现这种两极分化？中国一直在走具有中国特色主义的社会主义制度道路，我们现在一直在改革开放，发展社会主义市场经济，我们的制度是建立在马克思主义思想上的，那么我们的市场经济和资本主义的市场经济有什么核心的差别或者马克思的经济思想与资本主义经济的核心的内容是什么？马克思的哲学思想是辩证唯物主义，我们从小一直都被灌输着这些思想，认为唯物主义的思想就是正确的，是符合时代的，那么唯物主义难道就真的毫无缺点？或者说马克思主义的思想中没有漏洞吗？前苏联的发展模式被认为丧失人权民主，现在中国也被西方批评没有民主和人权，作为曾经的最大的社会主义国家和现在最大的社会主义国家，还有正在实行民主改革的越南等等，为什么涉及这样问题的国家都是走社会主义国家，这是巧合还是和马克思主义思想的基本思想有关</w:t>
+      </w:r>
+      <w:r>
+        <w:rPr>
+          <w:sz w:val="24"/>
+          <w:szCs w:val="24"/>
+        </w:rPr>
+        <w:t>…</w:t>
+      </w:r>
+    </w:p>
+    <w:p>
+      <w:pPr>
+        <w:spacing w:beforeLines="50" w:before="156" w:afterLines="50" w:after="156" w:line="360" w:lineRule="auto"/>
+        <w:ind w:firstLine="420"/>
+        <w:rPr>
+          <w:sz w:val="24"/>
+          <w:szCs w:val="24"/>
+        </w:rPr>
+      </w:pPr>
+      <w:r>
+        <w:rPr>
+          <w:rFonts w:ascii="宋体" w:hAnsi="宋体" w:hint="eastAsia"/>
+          <w:sz w:val="24"/>
+          <w:szCs w:val="24"/>
+        </w:rPr>
+        <w:t>带着这些疑问，我开始了阅读。</w:t>
+      </w:r>
+    </w:p>
+    <w:p>
+      <w:pPr>
+        <w:spacing w:beforeLines="50" w:before="156" w:afterLines="50" w:after="156" w:line="360" w:lineRule="auto"/>
+        <w:ind w:firstLine="420"/>
+        <w:rPr>
+          <w:sz w:val="24"/>
+          <w:szCs w:val="24"/>
+        </w:rPr>
+      </w:pPr>
+      <w:r>
+        <w:rPr>
+          <w:rFonts w:ascii="宋体" w:hAnsi="宋体" w:hint="eastAsia"/>
+          <w:sz w:val="24"/>
+          <w:szCs w:val="24"/>
+        </w:rPr>
+        <w:t>都说读书是世界上最值的事情，因为你可以花一顿饭的钱去购买到一个人一生的思想。但是说实话，《手稿》很难，我一知半解，或者</w:t>
+      </w:r>
+      <w:r>
+        <w:rPr>
           <w:rFonts w:hint="eastAsia"/>
           <w:sz w:val="24"/>
           <w:szCs w:val="24"/>
         </w:rPr>
-      </w:pPr>
-    </w:p>
-    <w:p>
-      <w:pPr>
-        <w:spacing w:beforeLines="50" w:before="156" w:afterLines="50" w:after="156" w:line="360" w:lineRule="auto"/>
-        <w:ind w:firstLine="420"/>
-        <w:rPr>
-          <w:sz w:val="24"/>
-          <w:szCs w:val="24"/>
-        </w:rPr>
-      </w:pPr>
-      <w:r>
-        <w:rPr>
-          <w:rFonts w:ascii="宋体" w:hAnsi="宋体" w:hint="eastAsia"/>
-          <w:sz w:val="24"/>
-          <w:szCs w:val="24"/>
-        </w:rPr>
-        <w:t>在写这篇报告之前，确切的说是在看《手稿》之前，我脑海里边一直是有些问题没有答案的，想不明白的，我也一直期望通过阅读《手稿》来获得一些启示。比如为什么中国人民认为马克思无比伟大，地位无比崇高，却被某些西方国家嗤之以鼻！为什么会出现这种两极分化？中国一直在走具有中国特色主义的社会主义制度道路，我们现在一直在改革开放，发展社会主义市场经济，我们的制度是建立在马克思主义思想上的，那么我们的市场经济和资本主义的市场经济有什么核心的差别或者马克思的经济思想与资本主义经济的核心的内容是什么？马克思的哲学思想是辩证唯物主义，我们从小一直都被灌输着这些思想，认为唯物主义的思想就是正确的，是符合时代的，那么唯物主义难道就真的毫无缺点？或者说马克思主义的思想中没有漏洞吗？前苏联的发展模式被认为丧失人权民主，现在中国也被西方批评没有民主和人权，作为曾经的最大的社会主义国家和现在最大的社会主义国家，还有正在实行民主改革的越南等等，为什么涉及这样问题的</w:t>
-      </w:r>
-      <w:r>
-        <w:rPr>
-          <w:rFonts w:ascii="宋体" w:hAnsi="宋体" w:hint="eastAsia"/>
+        <w:t>“半解”都远远不及。可能有两点原因：一是我的水平太低，对于很多理论没有先前的理论积累和现实的经历体会，所有觉得晦涩难懂；另外一点就是我在看书过程中的一点体会，马克思的书是不一样的，他的思想何止是这一篇手稿说能说得完的，在看书过程中有很多话就是觉得信手拈来，但是堪称经典，仔细思考，觉得太有道理，一百多年前的预见可以如此准确。特别是听说马克思是中途开始搞起了经济，所以内心</w:t>
+      </w:r>
+      <w:r>
+        <w:rPr>
+          <w:rFonts w:hint="eastAsia"/>
           <w:sz w:val="24"/>
           <w:szCs w:val="24"/>
         </w:rPr>
         <w:lastRenderedPageBreak/>
-        <w:t>国家都是走社会主义国家，这是巧合还是和马克思主义思想的基本思想有关</w:t>
-      </w:r>
-      <w:r>
-        <w:rPr>
-          <w:sz w:val="24"/>
-          <w:szCs w:val="24"/>
-        </w:rPr>
-        <w:t>…</w:t>
-      </w:r>
-    </w:p>
-    <w:p>
-      <w:pPr>
-        <w:spacing w:beforeLines="50" w:before="156" w:afterLines="50" w:after="156" w:line="360" w:lineRule="auto"/>
-        <w:ind w:firstLine="420"/>
-        <w:rPr>
-          <w:sz w:val="24"/>
-          <w:szCs w:val="24"/>
-        </w:rPr>
-      </w:pPr>
-      <w:r>
-        <w:rPr>
-          <w:rFonts w:ascii="宋体" w:hAnsi="宋体" w:hint="eastAsia"/>
-          <w:sz w:val="24"/>
-          <w:szCs w:val="24"/>
-        </w:rPr>
-        <w:t>带着这些疑问，我开始了阅读。</w:t>
-      </w:r>
-    </w:p>
-    <w:p>
-      <w:pPr>
-        <w:spacing w:beforeLines="50" w:before="156" w:afterLines="50" w:after="156" w:line="360" w:lineRule="auto"/>
-        <w:ind w:firstLine="420"/>
-        <w:rPr>
-          <w:sz w:val="24"/>
-          <w:szCs w:val="24"/>
-        </w:rPr>
-      </w:pPr>
-      <w:r>
-        <w:rPr>
-          <w:rFonts w:ascii="宋体" w:hAnsi="宋体" w:hint="eastAsia"/>
-          <w:sz w:val="24"/>
-          <w:szCs w:val="24"/>
-        </w:rPr>
-        <w:t>都说读书是世界上最值的事情，因为你可以花一顿饭的钱去购买到一个人一生的思想。但是说实话，《手稿》很难，我一知半解，或者</w:t>
-      </w:r>
-      <w:r>
-        <w:rPr>
-          <w:rFonts w:hint="eastAsia"/>
-          <w:sz w:val="24"/>
-          <w:szCs w:val="24"/>
-        </w:rPr>
-        <w:t>“半解”都远远不及。可能有两点原因：一是我的水平太低，对于很多理论没有先前的理论积累和现实的经历体会，所有觉得晦涩难懂；另外一点就是我在看书过程中的一点体会，马克思的书是不一样的，他的思想何止是这一篇手稿说能说得完的，在看书过程中有很多话就是觉得信手拈来，但是堪称经典，仔细思考，觉得太有道理，一百多年前的预见可以如此准确。特别是听说马克思是中途开始搞起了经济，所以内心是无比崇拜的！</w:t>
+        <w:t>是无比崇拜的！</w:t>
       </w:r>
     </w:p>
     <w:p>
@@ -1606,11 +1656,32 @@
         <w:spacing w:beforeLines="50" w:before="156" w:afterLines="50" w:after="156" w:line="360" w:lineRule="auto"/>
         <w:ind w:firstLine="420"/>
         <w:rPr>
+          <w:rFonts w:ascii="楷体" w:eastAsia="楷体" w:hAnsi="楷体"/>
+          <w:kern w:val="0"/>
+          <w:sz w:val="24"/>
+          <w:szCs w:val="24"/>
+        </w:rPr>
+      </w:pPr>
+      <w:r>
+        <w:rPr>
           <w:rFonts w:ascii="楷体" w:eastAsia="楷体" w:hAnsi="楷体" w:hint="eastAsia"/>
           <w:kern w:val="0"/>
           <w:sz w:val="24"/>
           <w:szCs w:val="24"/>
         </w:rPr>
+        <w:t xml:space="preserve"> </w:t>
+      </w:r>
+    </w:p>
+    <w:p>
+      <w:pPr>
+        <w:spacing w:beforeLines="50" w:before="156" w:afterLines="50" w:after="156" w:line="360" w:lineRule="auto"/>
+        <w:ind w:firstLine="420"/>
+        <w:rPr>
+          <w:rFonts w:ascii="楷体" w:eastAsia="楷体" w:hAnsi="楷体"/>
+          <w:kern w:val="0"/>
+          <w:sz w:val="24"/>
+          <w:szCs w:val="24"/>
+        </w:rPr>
       </w:pPr>
       <w:r>
         <w:rPr>
@@ -1619,19 +1690,40 @@
           <w:sz w:val="24"/>
           <w:szCs w:val="24"/>
         </w:rPr>
-        <w:t xml:space="preserve"> </w:t>
+        <w:t>工人的生活取决于需求，而需求取决于富人和资本家的兴致。</w:t>
       </w:r>
     </w:p>
     <w:p>
       <w:pPr>
         <w:spacing w:beforeLines="50" w:before="156" w:afterLines="50" w:after="156" w:line="360" w:lineRule="auto"/>
         <w:ind w:firstLine="420"/>
+        <w:rPr>
+          <w:rFonts w:ascii="楷体" w:eastAsia="楷体" w:hAnsi="楷体"/>
+          <w:kern w:val="0"/>
+          <w:sz w:val="24"/>
+          <w:szCs w:val="24"/>
+        </w:rPr>
+      </w:pPr>
+      <w:r>
         <w:rPr>
           <w:rFonts w:ascii="楷体" w:eastAsia="楷体" w:hAnsi="楷体" w:hint="eastAsia"/>
           <w:kern w:val="0"/>
           <w:sz w:val="24"/>
           <w:szCs w:val="24"/>
         </w:rPr>
+        <w:t xml:space="preserve"> </w:t>
+      </w:r>
+    </w:p>
+    <w:p>
+      <w:pPr>
+        <w:widowControl/>
+        <w:spacing w:beforeLines="50" w:before="156" w:afterLines="50" w:after="156" w:line="360" w:lineRule="auto"/>
+        <w:rPr>
+          <w:rFonts w:ascii="楷体" w:eastAsia="楷体" w:hAnsi="楷体" w:cs="宋体"/>
+          <w:kern w:val="0"/>
+          <w:sz w:val="24"/>
+          <w:szCs w:val="24"/>
+        </w:rPr>
       </w:pPr>
       <w:r>
         <w:rPr>
@@ -1640,19 +1732,59 @@
           <w:sz w:val="24"/>
           <w:szCs w:val="24"/>
         </w:rPr>
-        <w:t>工人的生活取决于需求，而需求取决于富人和资本家的兴致。</w:t>
+        <w:t>当资本家赢利时工人不一定得到好处，而当资本家亏损时工人就一定跟着吃亏。例如，当资本家由于制造秘密或商业秘密，由于垄断或自己地段的位置有利而使市场价格保持在自然价格以上的时候，工人也得不到任何好处。</w:t>
       </w:r>
     </w:p>
     <w:p>
       <w:pPr>
         <w:spacing w:beforeLines="50" w:before="156" w:afterLines="50" w:after="156" w:line="360" w:lineRule="auto"/>
         <w:ind w:firstLine="420"/>
+        <w:rPr>
+          <w:rFonts w:ascii="楷体" w:eastAsia="楷体" w:hAnsi="楷体"/>
+          <w:sz w:val="24"/>
+          <w:szCs w:val="24"/>
+        </w:rPr>
+      </w:pPr>
+      <w:r>
+        <w:rPr>
+          <w:rFonts w:ascii="楷体" w:eastAsia="楷体" w:hAnsi="楷体" w:hint="eastAsia"/>
+          <w:sz w:val="24"/>
+          <w:szCs w:val="24"/>
+        </w:rPr>
+        <w:t xml:space="preserve"> </w:t>
+      </w:r>
+    </w:p>
+    <w:p>
+      <w:pPr>
+        <w:spacing w:beforeLines="50" w:before="156" w:afterLines="50" w:after="156" w:line="360" w:lineRule="auto"/>
+        <w:ind w:firstLine="420"/>
+        <w:rPr>
+          <w:rFonts w:ascii="楷体" w:eastAsia="楷体" w:hAnsi="楷体"/>
+          <w:kern w:val="0"/>
+          <w:sz w:val="24"/>
+          <w:szCs w:val="24"/>
+        </w:rPr>
+      </w:pPr>
+      <w:r>
         <w:rPr>
           <w:rFonts w:ascii="楷体" w:eastAsia="楷体" w:hAnsi="楷体" w:hint="eastAsia"/>
           <w:kern w:val="0"/>
           <w:sz w:val="24"/>
           <w:szCs w:val="24"/>
         </w:rPr>
+        <w:t>工资的提高在工人身上引起资本家般的发财欲望，但是工人只有牺牲自己的精神和肉体才能满足这种欲望。</w:t>
+      </w:r>
+    </w:p>
+    <w:p>
+      <w:pPr>
+        <w:spacing w:beforeLines="50" w:before="156" w:afterLines="50" w:after="156" w:line="360" w:lineRule="auto"/>
+        <w:ind w:firstLine="420"/>
+        <w:rPr>
+          <w:rFonts w:ascii="楷体" w:eastAsia="楷体" w:hAnsi="楷体"/>
+          <w:kern w:val="0"/>
+          <w:sz w:val="24"/>
+          <w:szCs w:val="24"/>
+        </w:rPr>
       </w:pPr>
       <w:r>
         <w:rPr>
@@ -1669,7 +1801,7 @@
         <w:widowControl/>
         <w:spacing w:beforeLines="50" w:before="156" w:afterLines="50" w:after="156" w:line="360" w:lineRule="auto"/>
         <w:rPr>
-          <w:rFonts w:ascii="楷体" w:eastAsia="楷体" w:hAnsi="楷体" w:cs="宋体" w:hint="eastAsia"/>
+          <w:rFonts w:ascii="楷体" w:eastAsia="楷体" w:hAnsi="楷体" w:cs="宋体"/>
           <w:kern w:val="0"/>
           <w:sz w:val="24"/>
           <w:szCs w:val="24"/>
@@ -1682,7 +1814,7 @@
           <w:sz w:val="24"/>
           <w:szCs w:val="24"/>
         </w:rPr>
-        <w:t>当资本家赢利时工人不一定得到好处，而当资本家亏损时工人就一定跟着吃亏。例如，当资本家由于制造秘密或商业秘密，由于垄断或自己地段的位置有利而使市场价格保持在自然价格以上的时候，工人也得不到任何好处。</w:t>
+        <w:t>劳动促进资本的积累，从而也促使社会福利的增长，同时却使工人越来越依附于资本家，引起工人间更剧烈的竞争，使工人卷入生产过剩的疯狂竞赛中；而跟着生产过剩而来的是同样急剧的生产衰落。</w:t>
       </w:r>
     </w:p>
     <w:p>
@@ -1690,30 +1822,71 @@
         <w:spacing w:beforeLines="50" w:before="156" w:afterLines="50" w:after="156" w:line="360" w:lineRule="auto"/>
         <w:ind w:firstLine="420"/>
         <w:rPr>
+          <w:rFonts w:ascii="楷体" w:eastAsia="楷体" w:hAnsi="楷体"/>
+          <w:sz w:val="24"/>
+          <w:szCs w:val="24"/>
+        </w:rPr>
+      </w:pPr>
+      <w:r>
+        <w:rPr>
           <w:rFonts w:ascii="楷体" w:eastAsia="楷体" w:hAnsi="楷体" w:hint="eastAsia"/>
           <w:sz w:val="24"/>
           <w:szCs w:val="24"/>
         </w:rPr>
-      </w:pPr>
-      <w:r>
-        <w:rPr>
-          <w:rFonts w:ascii="楷体" w:eastAsia="楷体" w:hAnsi="楷体" w:hint="eastAsia"/>
-          <w:sz w:val="24"/>
-          <w:szCs w:val="24"/>
-        </w:rPr>
         <w:t xml:space="preserve"> </w:t>
       </w:r>
     </w:p>
     <w:p>
       <w:pPr>
-        <w:spacing w:beforeLines="50" w:before="156" w:afterLines="50" w:after="156" w:line="360" w:lineRule="auto"/>
-        <w:ind w:firstLine="420"/>
+        <w:widowControl/>
+        <w:spacing w:beforeLines="50" w:before="156" w:afterLines="50" w:after="156" w:line="360" w:lineRule="auto"/>
+        <w:rPr>
+          <w:rFonts w:ascii="楷体" w:eastAsia="楷体" w:hAnsi="楷体" w:cs="宋体"/>
+          <w:kern w:val="0"/>
+          <w:sz w:val="24"/>
+          <w:szCs w:val="24"/>
+        </w:rPr>
+      </w:pPr>
+      <w:r>
         <w:rPr>
           <w:rFonts w:ascii="楷体" w:eastAsia="楷体" w:hAnsi="楷体" w:hint="eastAsia"/>
           <w:kern w:val="0"/>
           <w:sz w:val="24"/>
           <w:szCs w:val="24"/>
         </w:rPr>
+        <w:lastRenderedPageBreak/>
+        <w:t>资本是对劳动及其产品的支配权。资本家拥有这种权力并不是由于他的个人的或人的特性，而只是由于他是资本的所有者。他的权力就是他的资本的那种不可抗拒的购买的权力。</w:t>
+      </w:r>
+    </w:p>
+    <w:p>
+      <w:pPr>
+        <w:spacing w:beforeLines="50" w:before="156" w:afterLines="50" w:after="156" w:line="360" w:lineRule="auto"/>
+        <w:ind w:firstLine="420"/>
+        <w:rPr>
+          <w:rFonts w:ascii="楷体" w:eastAsia="楷体" w:hAnsi="楷体"/>
+          <w:sz w:val="24"/>
+          <w:szCs w:val="24"/>
+        </w:rPr>
+      </w:pPr>
+      <w:r>
+        <w:rPr>
+          <w:rFonts w:ascii="楷体" w:eastAsia="楷体" w:hAnsi="楷体" w:hint="eastAsia"/>
+          <w:sz w:val="24"/>
+          <w:szCs w:val="24"/>
+        </w:rPr>
+        <w:t xml:space="preserve"> </w:t>
+      </w:r>
+    </w:p>
+    <w:p>
+      <w:pPr>
+        <w:spacing w:beforeLines="50" w:before="156" w:afterLines="50" w:after="156" w:line="360" w:lineRule="auto"/>
+        <w:ind w:firstLine="420"/>
+        <w:rPr>
+          <w:rFonts w:ascii="楷体" w:eastAsia="楷体" w:hAnsi="楷体"/>
+          <w:kern w:val="0"/>
+          <w:sz w:val="24"/>
+          <w:szCs w:val="24"/>
+        </w:rPr>
       </w:pPr>
       <w:r>
         <w:rPr>
@@ -1722,8 +1895,20 @@
           <w:sz w:val="24"/>
           <w:szCs w:val="24"/>
         </w:rPr>
-        <w:t>工资的提高在工人身上引起资本家般的发财欲望，但是工人只有牺牲自己的</w:t>
-      </w:r>
+        <w:t>资金只有当它给自己的所有者带来收入或利润的时候，才叫作资本。</w:t>
+      </w:r>
+    </w:p>
+    <w:p>
+      <w:pPr>
+        <w:spacing w:beforeLines="50" w:before="156" w:afterLines="50" w:after="156" w:line="360" w:lineRule="auto"/>
+        <w:ind w:firstLine="420"/>
+        <w:rPr>
+          <w:rFonts w:ascii="楷体" w:eastAsia="楷体" w:hAnsi="楷体"/>
+          <w:kern w:val="0"/>
+          <w:sz w:val="24"/>
+          <w:szCs w:val="24"/>
+        </w:rPr>
+      </w:pPr>
       <w:r>
         <w:rPr>
           <w:rFonts w:ascii="楷体" w:eastAsia="楷体" w:hAnsi="楷体" w:hint="eastAsia"/>
@@ -1731,20 +1916,59 @@
           <w:sz w:val="24"/>
           <w:szCs w:val="24"/>
         </w:rPr>
-        <w:lastRenderedPageBreak/>
-        <w:t>精神和肉体才能满足这种欲望。</w:t>
-      </w:r>
-    </w:p>
-    <w:p>
-      <w:pPr>
-        <w:spacing w:beforeLines="50" w:before="156" w:afterLines="50" w:after="156" w:line="360" w:lineRule="auto"/>
-        <w:ind w:firstLine="420"/>
+        <w:t xml:space="preserve"> </w:t>
+      </w:r>
+    </w:p>
+    <w:p>
+      <w:pPr>
+        <w:widowControl/>
+        <w:spacing w:beforeLines="50" w:before="156" w:afterLines="50" w:after="156" w:line="360" w:lineRule="auto"/>
+        <w:rPr>
+          <w:rFonts w:ascii="楷体" w:eastAsia="楷体" w:hAnsi="楷体" w:cs="宋体"/>
+          <w:kern w:val="0"/>
+          <w:sz w:val="24"/>
+          <w:szCs w:val="24"/>
+        </w:rPr>
+      </w:pPr>
+      <w:r>
         <w:rPr>
           <w:rFonts w:ascii="楷体" w:eastAsia="楷体" w:hAnsi="楷体" w:hint="eastAsia"/>
           <w:kern w:val="0"/>
           <w:sz w:val="24"/>
           <w:szCs w:val="24"/>
         </w:rPr>
+        <w:t xml:space="preserve"> 资本家得到双重的好处：第一，从分工；第二，从一般加在自然产品上的人的劳动的增长。人加进商品的份额越大，死资本的利润就越大。</w:t>
+      </w:r>
+    </w:p>
+    <w:p>
+      <w:pPr>
+        <w:spacing w:beforeLines="50" w:before="156" w:afterLines="50" w:after="156" w:line="360" w:lineRule="auto"/>
+        <w:ind w:firstLine="420"/>
+        <w:rPr>
+          <w:rFonts w:ascii="楷体" w:eastAsia="楷体" w:hAnsi="楷体"/>
+          <w:sz w:val="24"/>
+          <w:szCs w:val="24"/>
+        </w:rPr>
+      </w:pPr>
+      <w:r>
+        <w:rPr>
+          <w:rFonts w:ascii="楷体" w:eastAsia="楷体" w:hAnsi="楷体" w:hint="eastAsia"/>
+          <w:sz w:val="24"/>
+          <w:szCs w:val="24"/>
+        </w:rPr>
+        <w:t xml:space="preserve"> </w:t>
+      </w:r>
+    </w:p>
+    <w:p>
+      <w:pPr>
+        <w:widowControl/>
+        <w:spacing w:beforeLines="50" w:before="156" w:afterLines="50" w:after="156" w:line="360" w:lineRule="auto"/>
+        <w:rPr>
+          <w:rFonts w:ascii="楷体" w:eastAsia="楷体" w:hAnsi="楷体" w:cs="宋体"/>
+          <w:kern w:val="0"/>
+          <w:sz w:val="24"/>
+          <w:szCs w:val="24"/>
+        </w:rPr>
       </w:pPr>
       <w:r>
         <w:rPr>
@@ -1753,15 +1977,34 @@
           <w:sz w:val="24"/>
           <w:szCs w:val="24"/>
         </w:rPr>
+        <w:t>劳动所生产的对象，及劳动的产品，作为一种异己的存在物，作为不依赖于生产者的力量，同劳动相对立。劳动的产品就是固定在某个对象中，物化为对象的劳动，这就是劳动的对象化。劳动的现实化就是劳动的对象化。在被国民经济学作为前提的那种状态下，劳动的这种现实化为工人的非现实化，对象化表现为对象的丧失和被对象奴役，占有表现为异化，外化。</w:t>
+      </w:r>
+    </w:p>
+    <w:p>
+      <w:pPr>
+        <w:spacing w:beforeLines="50" w:before="156" w:afterLines="50" w:after="156" w:line="360" w:lineRule="auto"/>
+        <w:ind w:firstLine="420"/>
+        <w:rPr>
+          <w:rFonts w:ascii="楷体" w:eastAsia="楷体" w:hAnsi="楷体"/>
+          <w:sz w:val="24"/>
+          <w:szCs w:val="24"/>
+        </w:rPr>
+      </w:pPr>
+      <w:r>
+        <w:rPr>
+          <w:rFonts w:ascii="楷体" w:eastAsia="楷体" w:hAnsi="楷体" w:hint="eastAsia"/>
+          <w:sz w:val="24"/>
+          <w:szCs w:val="24"/>
+        </w:rPr>
         <w:t xml:space="preserve"> </w:t>
       </w:r>
     </w:p>
     <w:p>
       <w:pPr>
-        <w:widowControl/>
-        <w:spacing w:beforeLines="50" w:before="156" w:afterLines="50" w:after="156" w:line="360" w:lineRule="auto"/>
-        <w:rPr>
-          <w:rFonts w:ascii="楷体" w:eastAsia="楷体" w:hAnsi="楷体" w:cs="宋体" w:hint="eastAsia"/>
+        <w:spacing w:beforeLines="50" w:before="156" w:afterLines="50" w:after="156" w:line="360" w:lineRule="auto"/>
+        <w:ind w:firstLine="420"/>
+        <w:rPr>
+          <w:rFonts w:ascii="楷体" w:eastAsia="楷体" w:hAnsi="楷体"/>
           <w:kern w:val="0"/>
           <w:sz w:val="24"/>
           <w:szCs w:val="24"/>
@@ -1774,208 +2017,6 @@
           <w:sz w:val="24"/>
           <w:szCs w:val="24"/>
         </w:rPr>
-        <w:t>劳动促进资本的积累，从而也促使社会福利的增长，同时却使工人越来越依附于资本家，引起工人间更剧烈的竞争，使工人卷入生产过剩的疯狂竞赛中；而跟着生产过剩而来的是同样急剧的生产衰落。</w:t>
-      </w:r>
-    </w:p>
-    <w:p>
-      <w:pPr>
-        <w:spacing w:beforeLines="50" w:before="156" w:afterLines="50" w:after="156" w:line="360" w:lineRule="auto"/>
-        <w:ind w:firstLine="420"/>
-        <w:rPr>
-          <w:rFonts w:ascii="楷体" w:eastAsia="楷体" w:hAnsi="楷体" w:hint="eastAsia"/>
-          <w:sz w:val="24"/>
-          <w:szCs w:val="24"/>
-        </w:rPr>
-      </w:pPr>
-      <w:r>
-        <w:rPr>
-          <w:rFonts w:ascii="楷体" w:eastAsia="楷体" w:hAnsi="楷体" w:hint="eastAsia"/>
-          <w:sz w:val="24"/>
-          <w:szCs w:val="24"/>
-        </w:rPr>
-        <w:t xml:space="preserve"> </w:t>
-      </w:r>
-    </w:p>
-    <w:p>
-      <w:pPr>
-        <w:widowControl/>
-        <w:spacing w:beforeLines="50" w:before="156" w:afterLines="50" w:after="156" w:line="360" w:lineRule="auto"/>
-        <w:rPr>
-          <w:rFonts w:ascii="楷体" w:eastAsia="楷体" w:hAnsi="楷体" w:cs="宋体" w:hint="eastAsia"/>
-          <w:kern w:val="0"/>
-          <w:sz w:val="24"/>
-          <w:szCs w:val="24"/>
-        </w:rPr>
-      </w:pPr>
-      <w:r>
-        <w:rPr>
-          <w:rFonts w:ascii="楷体" w:eastAsia="楷体" w:hAnsi="楷体" w:hint="eastAsia"/>
-          <w:kern w:val="0"/>
-          <w:sz w:val="24"/>
-          <w:szCs w:val="24"/>
-        </w:rPr>
-        <w:t>资本是对劳动及其产品的支配权。资本家拥有这种权力并不是由于他的个人的或人的特性，而只是由于他是资本的所有者。他的权力就是他的资本的那种不可抗拒的购买的权力。</w:t>
-      </w:r>
-    </w:p>
-    <w:p>
-      <w:pPr>
-        <w:spacing w:beforeLines="50" w:before="156" w:afterLines="50" w:after="156" w:line="360" w:lineRule="auto"/>
-        <w:ind w:firstLine="420"/>
-        <w:rPr>
-          <w:rFonts w:ascii="楷体" w:eastAsia="楷体" w:hAnsi="楷体" w:hint="eastAsia"/>
-          <w:sz w:val="24"/>
-          <w:szCs w:val="24"/>
-        </w:rPr>
-      </w:pPr>
-      <w:r>
-        <w:rPr>
-          <w:rFonts w:ascii="楷体" w:eastAsia="楷体" w:hAnsi="楷体" w:hint="eastAsia"/>
-          <w:sz w:val="24"/>
-          <w:szCs w:val="24"/>
-        </w:rPr>
-        <w:t xml:space="preserve"> </w:t>
-      </w:r>
-    </w:p>
-    <w:p>
-      <w:pPr>
-        <w:spacing w:beforeLines="50" w:before="156" w:afterLines="50" w:after="156" w:line="360" w:lineRule="auto"/>
-        <w:ind w:firstLine="420"/>
-        <w:rPr>
-          <w:rFonts w:ascii="楷体" w:eastAsia="楷体" w:hAnsi="楷体" w:hint="eastAsia"/>
-          <w:kern w:val="0"/>
-          <w:sz w:val="24"/>
-          <w:szCs w:val="24"/>
-        </w:rPr>
-      </w:pPr>
-      <w:r>
-        <w:rPr>
-          <w:rFonts w:ascii="楷体" w:eastAsia="楷体" w:hAnsi="楷体" w:hint="eastAsia"/>
-          <w:kern w:val="0"/>
-          <w:sz w:val="24"/>
-          <w:szCs w:val="24"/>
-        </w:rPr>
-        <w:t>资金只有当它给自己的所有者带来收入或利润的时候，才叫作资本。</w:t>
-      </w:r>
-    </w:p>
-    <w:p>
-      <w:pPr>
-        <w:spacing w:beforeLines="50" w:before="156" w:afterLines="50" w:after="156" w:line="360" w:lineRule="auto"/>
-        <w:ind w:firstLine="420"/>
-        <w:rPr>
-          <w:rFonts w:ascii="楷体" w:eastAsia="楷体" w:hAnsi="楷体" w:hint="eastAsia"/>
-          <w:kern w:val="0"/>
-          <w:sz w:val="24"/>
-          <w:szCs w:val="24"/>
-        </w:rPr>
-      </w:pPr>
-      <w:r>
-        <w:rPr>
-          <w:rFonts w:ascii="楷体" w:eastAsia="楷体" w:hAnsi="楷体" w:hint="eastAsia"/>
-          <w:kern w:val="0"/>
-          <w:sz w:val="24"/>
-          <w:szCs w:val="24"/>
-        </w:rPr>
-        <w:t xml:space="preserve"> </w:t>
-      </w:r>
-    </w:p>
-    <w:p>
-      <w:pPr>
-        <w:widowControl/>
-        <w:spacing w:beforeLines="50" w:before="156" w:afterLines="50" w:after="156" w:line="360" w:lineRule="auto"/>
-        <w:rPr>
-          <w:rFonts w:ascii="楷体" w:eastAsia="楷体" w:hAnsi="楷体" w:cs="宋体" w:hint="eastAsia"/>
-          <w:kern w:val="0"/>
-          <w:sz w:val="24"/>
-          <w:szCs w:val="24"/>
-        </w:rPr>
-      </w:pPr>
-      <w:r>
-        <w:rPr>
-          <w:rFonts w:ascii="楷体" w:eastAsia="楷体" w:hAnsi="楷体" w:hint="eastAsia"/>
-          <w:kern w:val="0"/>
-          <w:sz w:val="24"/>
-          <w:szCs w:val="24"/>
-        </w:rPr>
-        <w:t xml:space="preserve"> 资本家得到双重的好处：第一，从分工；第二，从一般加在自然产品上的人的劳动的增长。人加进商品的份额越大，死资本的利润就越大。</w:t>
-      </w:r>
-    </w:p>
-    <w:p>
-      <w:pPr>
-        <w:spacing w:beforeLines="50" w:before="156" w:afterLines="50" w:after="156" w:line="360" w:lineRule="auto"/>
-        <w:ind w:firstLine="420"/>
-        <w:rPr>
-          <w:rFonts w:ascii="楷体" w:eastAsia="楷体" w:hAnsi="楷体" w:hint="eastAsia"/>
-          <w:sz w:val="24"/>
-          <w:szCs w:val="24"/>
-        </w:rPr>
-      </w:pPr>
-      <w:r>
-        <w:rPr>
-          <w:rFonts w:ascii="楷体" w:eastAsia="楷体" w:hAnsi="楷体" w:hint="eastAsia"/>
-          <w:sz w:val="24"/>
-          <w:szCs w:val="24"/>
-        </w:rPr>
-        <w:t xml:space="preserve"> </w:t>
-      </w:r>
-    </w:p>
-    <w:p>
-      <w:pPr>
-        <w:widowControl/>
-        <w:spacing w:beforeLines="50" w:before="156" w:afterLines="50" w:after="156" w:line="360" w:lineRule="auto"/>
-        <w:rPr>
-          <w:rFonts w:ascii="楷体" w:eastAsia="楷体" w:hAnsi="楷体" w:cs="宋体" w:hint="eastAsia"/>
-          <w:kern w:val="0"/>
-          <w:sz w:val="24"/>
-          <w:szCs w:val="24"/>
-        </w:rPr>
-      </w:pPr>
-      <w:r>
-        <w:rPr>
-          <w:rFonts w:ascii="楷体" w:eastAsia="楷体" w:hAnsi="楷体" w:hint="eastAsia"/>
-          <w:kern w:val="0"/>
-          <w:sz w:val="24"/>
-          <w:szCs w:val="24"/>
-        </w:rPr>
-        <w:t>劳动所生产的对象，及劳动的产品，作为一种异己的存在物，作为不依赖于生产者的力量，同劳动相对立。劳动的产品就是固定在某个对象中，物化为对象的劳动，这就是劳动的对象化。劳动的现实化就是劳动的对象化。在被国民经济学作为前提的那种状态下，劳动的这种现实化为工人的非现实化，对象化表现为对象的丧失和被对象奴役，占有表现为异化，外化。</w:t>
-      </w:r>
-    </w:p>
-    <w:p>
-      <w:pPr>
-        <w:spacing w:beforeLines="50" w:before="156" w:afterLines="50" w:after="156" w:line="360" w:lineRule="auto"/>
-        <w:ind w:firstLine="420"/>
-        <w:rPr>
-          <w:rFonts w:ascii="楷体" w:eastAsia="楷体" w:hAnsi="楷体" w:hint="eastAsia"/>
-          <w:sz w:val="24"/>
-          <w:szCs w:val="24"/>
-        </w:rPr>
-      </w:pPr>
-      <w:r>
-        <w:rPr>
-          <w:rFonts w:ascii="楷体" w:eastAsia="楷体" w:hAnsi="楷体" w:hint="eastAsia"/>
-          <w:sz w:val="24"/>
-          <w:szCs w:val="24"/>
-        </w:rPr>
-        <w:t xml:space="preserve"> </w:t>
-      </w:r>
-    </w:p>
-    <w:p>
-      <w:pPr>
-        <w:spacing w:beforeLines="50" w:before="156" w:afterLines="50" w:after="156" w:line="360" w:lineRule="auto"/>
-        <w:ind w:firstLine="420"/>
-        <w:rPr>
-          <w:rFonts w:ascii="楷体" w:eastAsia="楷体" w:hAnsi="楷体" w:hint="eastAsia"/>
-          <w:kern w:val="0"/>
-          <w:sz w:val="24"/>
-          <w:szCs w:val="24"/>
-        </w:rPr>
-      </w:pPr>
-      <w:r>
-        <w:rPr>
-          <w:rFonts w:ascii="楷体" w:eastAsia="楷体" w:hAnsi="楷体" w:hint="eastAsia"/>
-          <w:kern w:val="0"/>
-          <w:sz w:val="24"/>
-          <w:szCs w:val="24"/>
-        </w:rPr>
         <w:t>工资是异化劳动的直接结果，而异化劳动是私有财产的直接原因。</w:t>
       </w:r>
     </w:p>
@@ -1983,9 +2024,6 @@
       <w:pPr>
         <w:pStyle w:val="2"/>
         <w:jc w:val="center"/>
-        <w:rPr>
-          <w:rFonts w:hint="eastAsia"/>
-        </w:rPr>
       </w:pPr>
       <w:bookmarkStart w:id="2" w:name="_Toc512542052"/>
       <w:r>
@@ -2001,19 +2039,87 @@
         <w:spacing w:beforeLines="50" w:before="156" w:afterLines="50" w:after="156" w:line="360" w:lineRule="auto"/>
         <w:ind w:firstLine="420"/>
         <w:rPr>
-          <w:rFonts w:ascii="宋体" w:hAnsi="宋体" w:hint="eastAsia"/>
-          <w:sz w:val="24"/>
-          <w:szCs w:val="24"/>
-        </w:rPr>
-      </w:pPr>
-      <w:r>
-        <w:rPr>
-          <w:rFonts w:ascii="宋体" w:hAnsi="宋体" w:hint="eastAsia"/>
-          <w:sz w:val="24"/>
-          <w:szCs w:val="24"/>
-        </w:rPr>
-        <w:t>整本书我是从一个地方开始，突然间开始觉得晦涩了起来，当然后面讲黑格</w:t>
-      </w:r>
+          <w:rFonts w:ascii="宋体" w:hAnsi="宋体"/>
+          <w:sz w:val="24"/>
+          <w:szCs w:val="24"/>
+        </w:rPr>
+      </w:pPr>
+      <w:r>
+        <w:rPr>
+          <w:rFonts w:ascii="宋体" w:hAnsi="宋体" w:hint="eastAsia"/>
+          <w:sz w:val="24"/>
+          <w:szCs w:val="24"/>
+        </w:rPr>
+        <w:t>整本书我是从一个地方开始，突然间开始觉得晦涩了起来，当然后面讲黑格尔哲学的那部分没有被考虑。这个地方是“异化劳动”。</w:t>
+      </w:r>
+    </w:p>
+    <w:p>
+      <w:pPr>
+        <w:spacing w:beforeLines="50" w:before="156" w:afterLines="50" w:after="156" w:line="360" w:lineRule="auto"/>
+        <w:ind w:firstLine="420"/>
+        <w:rPr>
+          <w:rFonts w:ascii="宋体" w:hAnsi="宋体"/>
+          <w:sz w:val="24"/>
+          <w:szCs w:val="24"/>
+        </w:rPr>
+      </w:pPr>
+      <w:r>
+        <w:rPr>
+          <w:rFonts w:ascii="宋体" w:hAnsi="宋体" w:hint="eastAsia"/>
+          <w:sz w:val="24"/>
+          <w:szCs w:val="24"/>
+        </w:rPr>
+        <w:t>在断断续续，一知半解地浏览了后续的内容之后，我看了网上的一些说法，大概地了解了《手稿》的一个大体的结构思路：</w:t>
+      </w:r>
+    </w:p>
+    <w:p>
+      <w:pPr>
+        <w:spacing w:beforeLines="50" w:before="156" w:afterLines="50" w:after="156" w:line="360" w:lineRule="auto"/>
+        <w:ind w:firstLine="420"/>
+        <w:rPr>
+          <w:rFonts w:ascii="宋体" w:hAnsi="宋体"/>
+          <w:sz w:val="24"/>
+          <w:szCs w:val="24"/>
+        </w:rPr>
+      </w:pPr>
+      <w:r>
+        <w:rPr>
+          <w:rFonts w:ascii="宋体" w:hAnsi="宋体" w:hint="eastAsia"/>
+          <w:sz w:val="24"/>
+          <w:szCs w:val="24"/>
+        </w:rPr>
+        <w:t>《手稿》的核心该概念是“异化劳动”的提出，不仅是经济学中的“劳动”概念发展而来，更主要是从黑格尔哲学中的“异化”概念发展而来。</w:t>
+      </w:r>
+    </w:p>
+    <w:p>
+      <w:pPr>
+        <w:spacing w:beforeLines="50" w:before="156" w:afterLines="50" w:after="156" w:line="360" w:lineRule="auto"/>
+        <w:ind w:firstLine="420"/>
+        <w:rPr>
+          <w:rFonts w:ascii="宋体" w:hAnsi="宋体"/>
+          <w:sz w:val="24"/>
+          <w:szCs w:val="24"/>
+        </w:rPr>
+      </w:pPr>
+      <w:r>
+        <w:rPr>
+          <w:rFonts w:ascii="宋体" w:hAnsi="宋体" w:hint="eastAsia"/>
+          <w:sz w:val="24"/>
+          <w:szCs w:val="24"/>
+        </w:rPr>
+        <w:t>当然，下面这个从网上找到的说法，完全可以看出来“异化劳动”的核心所在：</w:t>
+      </w:r>
+    </w:p>
+    <w:p>
+      <w:pPr>
+        <w:spacing w:beforeLines="50" w:before="156" w:afterLines="50" w:after="156" w:line="360" w:lineRule="auto"/>
+        <w:ind w:firstLine="420"/>
+        <w:rPr>
+          <w:rFonts w:ascii="宋体" w:hAnsi="宋体"/>
+          <w:sz w:val="24"/>
+          <w:szCs w:val="24"/>
+        </w:rPr>
+      </w:pPr>
       <w:r>
         <w:rPr>
           <w:rFonts w:ascii="宋体" w:hAnsi="宋体" w:hint="eastAsia"/>
@@ -2021,7 +2127,7 @@
           <w:szCs w:val="24"/>
         </w:rPr>
         <w:lastRenderedPageBreak/>
-        <w:t>尔哲学的那部分没有被考虑。这个地方是“异化劳动”。</w:t>
+        <w:t>“从经济学来考虑，扬弃私有财产，实现共产主义；从哲学来考虑，就是扬弃人的自我异化，像社会（即人的）人的复归。”</w:t>
       </w:r>
     </w:p>
     <w:p>
@@ -2029,18 +2135,18 @@
         <w:spacing w:beforeLines="50" w:before="156" w:afterLines="50" w:after="156" w:line="360" w:lineRule="auto"/>
         <w:ind w:firstLine="420"/>
         <w:rPr>
-          <w:rFonts w:ascii="宋体" w:hAnsi="宋体" w:hint="eastAsia"/>
-          <w:sz w:val="24"/>
-          <w:szCs w:val="24"/>
-        </w:rPr>
-      </w:pPr>
-      <w:r>
-        <w:rPr>
-          <w:rFonts w:ascii="宋体" w:hAnsi="宋体" w:hint="eastAsia"/>
-          <w:sz w:val="24"/>
-          <w:szCs w:val="24"/>
-        </w:rPr>
-        <w:t>在断断续续，一知半解地浏览了后续的内容之后，我看了网上的一些说法，大概地了解了《手稿》的一个大体的结构思路：</w:t>
+          <w:rFonts w:ascii="宋体" w:hAnsi="宋体"/>
+          <w:sz w:val="24"/>
+          <w:szCs w:val="24"/>
+        </w:rPr>
+      </w:pPr>
+      <w:r>
+        <w:rPr>
+          <w:rFonts w:ascii="宋体" w:hAnsi="宋体" w:hint="eastAsia"/>
+          <w:sz w:val="24"/>
+          <w:szCs w:val="24"/>
+        </w:rPr>
+        <w:t>非常感性的认知，共产主义是社会主义奋斗事业的终极目标。那么“异化劳动”的概念的重要性不言而喻。</w:t>
       </w:r>
     </w:p>
     <w:p>
@@ -2048,83 +2154,7 @@
         <w:spacing w:beforeLines="50" w:before="156" w:afterLines="50" w:after="156" w:line="360" w:lineRule="auto"/>
         <w:ind w:firstLine="420"/>
         <w:rPr>
-          <w:rFonts w:ascii="宋体" w:hAnsi="宋体" w:hint="eastAsia"/>
-          <w:sz w:val="24"/>
-          <w:szCs w:val="24"/>
-        </w:rPr>
-      </w:pPr>
-      <w:r>
-        <w:rPr>
-          <w:rFonts w:ascii="宋体" w:hAnsi="宋体" w:hint="eastAsia"/>
-          <w:sz w:val="24"/>
-          <w:szCs w:val="24"/>
-        </w:rPr>
-        <w:t>《手稿》的核心该概念是“异化劳动”的提出，不仅是经济学中的“劳动”概念发展而来，更主要是从黑格尔哲学中的“异化”概念发展而来。</w:t>
-      </w:r>
-    </w:p>
-    <w:p>
-      <w:pPr>
-        <w:spacing w:beforeLines="50" w:before="156" w:afterLines="50" w:after="156" w:line="360" w:lineRule="auto"/>
-        <w:ind w:firstLine="420"/>
-        <w:rPr>
-          <w:rFonts w:ascii="宋体" w:hAnsi="宋体" w:hint="eastAsia"/>
-          <w:sz w:val="24"/>
-          <w:szCs w:val="24"/>
-        </w:rPr>
-      </w:pPr>
-      <w:r>
-        <w:rPr>
-          <w:rFonts w:ascii="宋体" w:hAnsi="宋体" w:hint="eastAsia"/>
-          <w:sz w:val="24"/>
-          <w:szCs w:val="24"/>
-        </w:rPr>
-        <w:t>当然，下面这个从网上找到的说法，完全可以看出来“异化劳动”的核心所在：</w:t>
-      </w:r>
-    </w:p>
-    <w:p>
-      <w:pPr>
-        <w:spacing w:beforeLines="50" w:before="156" w:afterLines="50" w:after="156" w:line="360" w:lineRule="auto"/>
-        <w:ind w:firstLine="420"/>
-        <w:rPr>
-          <w:rFonts w:ascii="宋体" w:hAnsi="宋体" w:hint="eastAsia"/>
-          <w:sz w:val="24"/>
-          <w:szCs w:val="24"/>
-        </w:rPr>
-      </w:pPr>
-      <w:r>
-        <w:rPr>
-          <w:rFonts w:ascii="宋体" w:hAnsi="宋体" w:hint="eastAsia"/>
-          <w:sz w:val="24"/>
-          <w:szCs w:val="24"/>
-        </w:rPr>
-        <w:t>“从经济学来考虑，扬弃私有财产，实现共产主义；从哲学来考虑，就是扬弃人的自我异化，像社会（即人的）人的复归。”</w:t>
-      </w:r>
-    </w:p>
-    <w:p>
-      <w:pPr>
-        <w:spacing w:beforeLines="50" w:before="156" w:afterLines="50" w:after="156" w:line="360" w:lineRule="auto"/>
-        <w:ind w:firstLine="420"/>
-        <w:rPr>
-          <w:rFonts w:ascii="宋体" w:hAnsi="宋体" w:hint="eastAsia"/>
-          <w:sz w:val="24"/>
-          <w:szCs w:val="24"/>
-        </w:rPr>
-      </w:pPr>
-      <w:r>
-        <w:rPr>
-          <w:rFonts w:ascii="宋体" w:hAnsi="宋体" w:hint="eastAsia"/>
-          <w:sz w:val="24"/>
-          <w:szCs w:val="24"/>
-        </w:rPr>
-        <w:t>非常感性的认知，共产主义是社会主义奋斗事业的终极目标。那么“异化劳动”的概念的重要性不言而喻。</w:t>
-      </w:r>
-    </w:p>
-    <w:p>
-      <w:pPr>
-        <w:spacing w:beforeLines="50" w:before="156" w:afterLines="50" w:after="156" w:line="360" w:lineRule="auto"/>
-        <w:ind w:firstLine="420"/>
-        <w:rPr>
-          <w:rFonts w:ascii="宋体" w:hAnsi="宋体" w:hint="eastAsia"/>
+          <w:rFonts w:ascii="宋体" w:hAnsi="宋体"/>
           <w:sz w:val="24"/>
           <w:szCs w:val="24"/>
         </w:rPr>
@@ -2137,7 +2167,7 @@
         </w:rPr>
         <w:t>异化非常难以理解，我在知乎找到了一个浅显易懂的说法：</w:t>
       </w:r>
-      <w:hyperlink r:id="rId10" w:history="1">
+      <w:hyperlink r:id="rId12" w:history="1">
         <w:r>
           <w:rPr>
             <w:rStyle w:val="15"/>
@@ -2154,7 +2184,7 @@
         <w:spacing w:beforeLines="50" w:before="156" w:afterLines="50" w:after="156" w:line="360" w:lineRule="auto"/>
         <w:ind w:firstLine="420"/>
         <w:rPr>
-          <w:rFonts w:ascii="宋体" w:hAnsi="宋体" w:hint="eastAsia"/>
+          <w:rFonts w:ascii="宋体" w:hAnsi="宋体"/>
           <w:sz w:val="24"/>
           <w:szCs w:val="24"/>
         </w:rPr>
@@ -2173,7 +2203,7 @@
         <w:spacing w:beforeLines="50" w:before="156" w:afterLines="50" w:after="156" w:line="360" w:lineRule="auto"/>
         <w:ind w:firstLine="420"/>
         <w:rPr>
-          <w:rFonts w:ascii="宋体" w:hAnsi="宋体" w:hint="eastAsia"/>
+          <w:rFonts w:ascii="宋体" w:hAnsi="宋体"/>
           <w:sz w:val="24"/>
           <w:szCs w:val="24"/>
         </w:rPr>
@@ -2192,7 +2222,7 @@
         <w:spacing w:beforeLines="50" w:before="156" w:afterLines="50" w:after="156" w:line="360" w:lineRule="auto"/>
         <w:ind w:firstLine="420"/>
         <w:rPr>
-          <w:rFonts w:ascii="宋体" w:hAnsi="宋体" w:hint="eastAsia"/>
+          <w:rFonts w:ascii="宋体" w:hAnsi="宋体"/>
           <w:sz w:val="24"/>
           <w:szCs w:val="24"/>
         </w:rPr>
@@ -2215,7 +2245,7 @@
         <w:spacing w:beforeLines="50" w:before="156" w:afterLines="50" w:after="156" w:line="360" w:lineRule="auto"/>
         <w:ind w:firstLine="420"/>
         <w:rPr>
-          <w:rFonts w:ascii="宋体" w:hAnsi="宋体" w:hint="eastAsia"/>
+          <w:rFonts w:ascii="宋体" w:hAnsi="宋体"/>
           <w:sz w:val="24"/>
           <w:szCs w:val="24"/>
         </w:rPr>
@@ -2233,9 +2263,6 @@
       <w:pPr>
         <w:pStyle w:val="2"/>
         <w:jc w:val="center"/>
-        <w:rPr>
-          <w:rFonts w:hint="eastAsia"/>
-        </w:rPr>
       </w:pPr>
       <w:bookmarkStart w:id="3" w:name="_Toc512542053"/>
       <w:r>
@@ -2251,7 +2278,7 @@
         <w:spacing w:beforeLines="50" w:before="156" w:afterLines="50" w:after="156" w:line="360" w:lineRule="auto"/>
         <w:ind w:firstLine="420"/>
         <w:rPr>
-          <w:rFonts w:ascii="宋体" w:hAnsi="宋体" w:hint="eastAsia"/>
+          <w:rFonts w:ascii="宋体" w:hAnsi="宋体"/>
           <w:sz w:val="24"/>
           <w:szCs w:val="24"/>
         </w:rPr>
@@ -2268,9 +2295,6 @@
     <w:p>
       <w:pPr>
         <w:pStyle w:val="3"/>
-        <w:rPr>
-          <w:rFonts w:hint="eastAsia"/>
-        </w:rPr>
       </w:pPr>
       <w:bookmarkStart w:id="4" w:name="_Toc28219_WPSOffice_Level1"/>
       <w:bookmarkStart w:id="5" w:name="_Toc512542054"/>
@@ -2279,40 +2303,97 @@
         <w:rPr>
           <w:rFonts w:ascii="宋体" w:hAnsi="宋体" w:hint="eastAsia"/>
         </w:rPr>
+        <w:t>第一部分</w:t>
+      </w:r>
+      <w:r>
+        <w:rPr>
+          <w:rFonts w:hint="eastAsia"/>
+        </w:rPr>
+        <w:t xml:space="preserve"> </w:t>
+      </w:r>
+      <w:r>
+        <w:rPr>
+          <w:rFonts w:ascii="宋体" w:hAnsi="宋体" w:hint="eastAsia"/>
+        </w:rPr>
+        <w:t>序言</w:t>
+      </w:r>
+      <w:bookmarkEnd w:id="5"/>
+    </w:p>
+    <w:p>
+      <w:pPr>
+        <w:spacing w:beforeLines="50" w:before="156" w:afterLines="50" w:after="156" w:line="360" w:lineRule="auto"/>
+        <w:ind w:firstLine="420"/>
+        <w:rPr>
+          <w:rFonts w:ascii="宋体" w:hAnsi="宋体"/>
+          <w:sz w:val="24"/>
+          <w:szCs w:val="24"/>
+        </w:rPr>
+      </w:pPr>
+      <w:r>
+        <w:rPr>
+          <w:rFonts w:ascii="宋体" w:hAnsi="宋体" w:hint="eastAsia"/>
+          <w:sz w:val="24"/>
+          <w:szCs w:val="24"/>
+        </w:rPr>
+        <w:t>其实，对于学工科的我来说，是极少看什么序言，前言之类的内容的，因为我认为那些一般和我需要获取的内容没有什么太大的关系，但是《手稿》的序言的内容还是丰富的，可以说是开始就交代了青年马克思的“独特口味”和喜恶了。同时奠定了全文的基调，和写作的背景。</w:t>
+      </w:r>
+    </w:p>
+    <w:p>
+      <w:pPr>
+        <w:spacing w:beforeLines="50" w:before="156" w:afterLines="50" w:after="156" w:line="360" w:lineRule="auto"/>
+        <w:ind w:firstLine="420"/>
+        <w:rPr>
+          <w:rFonts w:ascii="宋体" w:hAnsi="宋体"/>
+          <w:sz w:val="24"/>
+          <w:szCs w:val="24"/>
+        </w:rPr>
+      </w:pPr>
+      <w:r>
+        <w:rPr>
+          <w:rFonts w:ascii="宋体" w:hAnsi="宋体" w:hint="eastAsia"/>
+          <w:sz w:val="24"/>
+          <w:szCs w:val="24"/>
+        </w:rPr>
+        <w:t>序言讲了两个部分的内容，一是交代了马克思的写作计划的变动情况以及《手稿》的客观依据。二是高度评价了巴哈哲学；揭露和批判鲍威尔为首的“神圣家族”。</w:t>
+      </w:r>
+    </w:p>
+    <w:p>
+      <w:pPr>
+        <w:spacing w:beforeLines="50" w:before="156" w:afterLines="50" w:after="156" w:line="360" w:lineRule="auto"/>
+        <w:ind w:firstLine="420"/>
+        <w:rPr>
+          <w:rFonts w:ascii="宋体" w:hAnsi="宋体"/>
+          <w:sz w:val="24"/>
+          <w:szCs w:val="24"/>
+        </w:rPr>
+      </w:pPr>
+      <w:r>
+        <w:rPr>
+          <w:rFonts w:ascii="宋体" w:hAnsi="宋体" w:hint="eastAsia"/>
+          <w:sz w:val="24"/>
+          <w:szCs w:val="24"/>
+        </w:rPr>
         <w:lastRenderedPageBreak/>
-        <w:t>第一部分</w:t>
-      </w:r>
-      <w:r>
-        <w:rPr>
-          <w:rFonts w:hint="eastAsia"/>
-        </w:rPr>
-        <w:t xml:space="preserve"> </w:t>
-      </w:r>
-      <w:r>
-        <w:rPr>
-          <w:rFonts w:ascii="宋体" w:hAnsi="宋体" w:hint="eastAsia"/>
-        </w:rPr>
-        <w:t>序言</w:t>
-      </w:r>
-      <w:bookmarkEnd w:id="5"/>
+        <w:t>马克思对于费尔巴哈的哲学是高度评价的，他在书中写到：</w:t>
+      </w:r>
     </w:p>
     <w:p>
       <w:pPr>
         <w:spacing w:beforeLines="50" w:before="156" w:afterLines="50" w:after="156" w:line="360" w:lineRule="auto"/>
         <w:ind w:firstLine="420"/>
         <w:rPr>
-          <w:rFonts w:ascii="宋体" w:hAnsi="宋体" w:hint="eastAsia"/>
-          <w:sz w:val="24"/>
-          <w:szCs w:val="24"/>
-        </w:rPr>
-      </w:pPr>
-      <w:r>
-        <w:rPr>
-          <w:rFonts w:ascii="宋体" w:hAnsi="宋体" w:hint="eastAsia"/>
-          <w:sz w:val="24"/>
-          <w:szCs w:val="24"/>
-        </w:rPr>
-        <w:t>其实，对于学工科的我来说，是极少看什么序言，前言之类的内容的，因为我认为那些一般和我需要获取的内容没有什么太大的关系，但是《手稿》的序言的内容还是丰富的，可以说是开始就交代了青年马克思的“独特口味”和喜恶了。同时奠定了全文的基调，和写作的背景。</w:t>
+          <w:rFonts w:ascii="楷体" w:eastAsia="楷体" w:hAnsi="楷体"/>
+          <w:sz w:val="24"/>
+          <w:szCs w:val="24"/>
+        </w:rPr>
+      </w:pPr>
+      <w:r>
+        <w:rPr>
+          <w:rFonts w:ascii="楷体" w:eastAsia="楷体" w:hAnsi="楷体" w:hint="eastAsia"/>
+          <w:sz w:val="24"/>
+          <w:szCs w:val="24"/>
+        </w:rPr>
+        <w:t>从费尔巴哈开始才实证了人道主义和自然主义的批判。费尔巴哈的著作越是不被宣扬，这些著作的影响就越是扎实、深刻、广泛和持久。费尔巴哈著作是继黑格尔的《现象学》和《逻辑学》之后包含着真正理论革命的唯一著作。</w:t>
       </w:r>
     </w:p>
     <w:p>
@@ -2320,18 +2401,18 @@
         <w:spacing w:beforeLines="50" w:before="156" w:afterLines="50" w:after="156" w:line="360" w:lineRule="auto"/>
         <w:ind w:firstLine="420"/>
         <w:rPr>
-          <w:rFonts w:ascii="宋体" w:hAnsi="宋体" w:hint="eastAsia"/>
-          <w:sz w:val="24"/>
-          <w:szCs w:val="24"/>
-        </w:rPr>
-      </w:pPr>
-      <w:r>
-        <w:rPr>
-          <w:rFonts w:ascii="宋体" w:hAnsi="宋体" w:hint="eastAsia"/>
-          <w:sz w:val="24"/>
-          <w:szCs w:val="24"/>
-        </w:rPr>
-        <w:t>序言讲了两个部分的内容，一是交代了马克思的写作计划的变动情况以及《手稿》的客观依据。二是高度评价了巴哈哲学；揭露和批判鲍威尔为首的“神圣家族”。</w:t>
+          <w:rFonts w:ascii="宋体" w:hAnsi="宋体"/>
+          <w:sz w:val="24"/>
+          <w:szCs w:val="24"/>
+        </w:rPr>
+      </w:pPr>
+      <w:r>
+        <w:rPr>
+          <w:rFonts w:ascii="宋体" w:hAnsi="宋体" w:hint="eastAsia"/>
+          <w:sz w:val="24"/>
+          <w:szCs w:val="24"/>
+        </w:rPr>
+        <w:t>当然，马克思还以讽刺的口吻揭露和批判了鲍威尔为首的的“神圣家族”，同时指出了全面剖析黑格尔哲学的必要性。</w:t>
       </w:r>
     </w:p>
     <w:p>
@@ -2339,64 +2420,7 @@
         <w:spacing w:beforeLines="50" w:before="156" w:afterLines="50" w:after="156" w:line="360" w:lineRule="auto"/>
         <w:ind w:firstLine="420"/>
         <w:rPr>
-          <w:rFonts w:ascii="宋体" w:hAnsi="宋体" w:hint="eastAsia"/>
-          <w:sz w:val="24"/>
-          <w:szCs w:val="24"/>
-        </w:rPr>
-      </w:pPr>
-      <w:r>
-        <w:rPr>
-          <w:rFonts w:ascii="宋体" w:hAnsi="宋体" w:hint="eastAsia"/>
-          <w:sz w:val="24"/>
-          <w:szCs w:val="24"/>
-        </w:rPr>
-        <w:t>马克思对于费尔巴哈的哲学是高度评价的，他在书中写到：</w:t>
-      </w:r>
-    </w:p>
-    <w:p>
-      <w:pPr>
-        <w:spacing w:beforeLines="50" w:before="156" w:afterLines="50" w:after="156" w:line="360" w:lineRule="auto"/>
-        <w:ind w:firstLine="420"/>
-        <w:rPr>
-          <w:rFonts w:ascii="楷体" w:eastAsia="楷体" w:hAnsi="楷体" w:hint="eastAsia"/>
-          <w:sz w:val="24"/>
-          <w:szCs w:val="24"/>
-        </w:rPr>
-      </w:pPr>
-      <w:r>
-        <w:rPr>
-          <w:rFonts w:ascii="楷体" w:eastAsia="楷体" w:hAnsi="楷体" w:hint="eastAsia"/>
-          <w:sz w:val="24"/>
-          <w:szCs w:val="24"/>
-        </w:rPr>
-        <w:t>从费尔巴哈开始才实证了人道主义和自然主义的批判。费尔巴哈的著作越是不被宣扬，这些著作的影响就越是扎实、深刻、广泛和持久。费尔巴哈著作是继黑格尔的《现象学》和《逻辑学》之后包含着真正理论革命的唯一著作。</w:t>
-      </w:r>
-    </w:p>
-    <w:p>
-      <w:pPr>
-        <w:spacing w:beforeLines="50" w:before="156" w:afterLines="50" w:after="156" w:line="360" w:lineRule="auto"/>
-        <w:ind w:firstLine="420"/>
-        <w:rPr>
-          <w:rFonts w:ascii="宋体" w:hAnsi="宋体" w:hint="eastAsia"/>
-          <w:sz w:val="24"/>
-          <w:szCs w:val="24"/>
-        </w:rPr>
-      </w:pPr>
-      <w:r>
-        <w:rPr>
-          <w:rFonts w:ascii="宋体" w:hAnsi="宋体" w:hint="eastAsia"/>
-          <w:sz w:val="24"/>
-          <w:szCs w:val="24"/>
-        </w:rPr>
-        <w:t>当然，马克思还以讽刺的口吻揭露和批判了鲍威尔为首的的“神圣家族”，同时指出了全面剖析黑格尔哲学的必要性。</w:t>
-      </w:r>
-    </w:p>
-    <w:p>
-      <w:pPr>
-        <w:spacing w:beforeLines="50" w:before="156" w:afterLines="50" w:after="156" w:line="360" w:lineRule="auto"/>
-        <w:ind w:firstLine="420"/>
-        <w:rPr>
-          <w:rFonts w:ascii="宋体" w:hAnsi="宋体" w:hint="eastAsia"/>
+          <w:rFonts w:ascii="宋体" w:hAnsi="宋体"/>
           <w:sz w:val="24"/>
           <w:szCs w:val="24"/>
         </w:rPr>
@@ -2409,7 +2433,7 @@
         </w:rPr>
         <w:t>鉴于马克思对于费尔巴哈的高度评价，我也进行了一定的了解：</w:t>
       </w:r>
-      <w:hyperlink r:id="rId11" w:history="1">
+      <w:hyperlink r:id="rId13" w:history="1">
         <w:r>
           <w:rPr>
             <w:rStyle w:val="16"/>
@@ -2426,7 +2450,7 @@
         <w:spacing w:beforeLines="50" w:before="156" w:afterLines="50" w:after="156" w:line="360" w:lineRule="auto"/>
         <w:ind w:firstLine="420"/>
         <w:rPr>
-          <w:rFonts w:ascii="宋体" w:hAnsi="宋体" w:hint="eastAsia"/>
+          <w:rFonts w:ascii="宋体" w:hAnsi="宋体"/>
           <w:sz w:val="24"/>
           <w:szCs w:val="24"/>
         </w:rPr>
@@ -2443,9 +2467,6 @@
     <w:p>
       <w:pPr>
         <w:pStyle w:val="3"/>
-        <w:rPr>
-          <w:rFonts w:hint="eastAsia"/>
-        </w:rPr>
       </w:pPr>
       <w:bookmarkStart w:id="6" w:name="_Toc19085_WPSOffice_Level1"/>
       <w:bookmarkStart w:id="7" w:name="_Toc512542055"/>
@@ -2475,7 +2496,7 @@
         <w:spacing w:beforeLines="50" w:before="156" w:afterLines="50" w:after="156" w:line="360" w:lineRule="auto"/>
         <w:ind w:firstLine="420"/>
         <w:rPr>
-          <w:rFonts w:ascii="宋体" w:hAnsi="宋体" w:hint="eastAsia"/>
+          <w:rFonts w:ascii="宋体" w:hAnsi="宋体"/>
           <w:sz w:val="24"/>
           <w:szCs w:val="24"/>
         </w:rPr>
@@ -2494,19 +2515,49 @@
         <w:spacing w:beforeLines="50" w:before="156" w:afterLines="50" w:after="156" w:line="360" w:lineRule="auto"/>
         <w:ind w:firstLine="420"/>
         <w:rPr>
-          <w:rFonts w:ascii="宋体" w:hAnsi="宋体" w:hint="eastAsia"/>
-          <w:sz w:val="24"/>
-          <w:szCs w:val="24"/>
-        </w:rPr>
-      </w:pPr>
-      <w:r>
-        <w:rPr>
-          <w:rFonts w:ascii="宋体" w:hAnsi="宋体" w:hint="eastAsia"/>
-          <w:sz w:val="24"/>
-          <w:szCs w:val="24"/>
-        </w:rPr>
-        <w:t>在这一部分的开始内容就是在做一件事情——指出资产阶级政治经济家的局限性。在原文里被称为国名经济学家。其实我一开始还挺矛盾的，因为他在分析工资地租的那部分内容，还不时的引用了国名经济学家的一些观点来做假设，</w:t>
-      </w:r>
+          <w:rFonts w:ascii="宋体" w:hAnsi="宋体"/>
+          <w:sz w:val="24"/>
+          <w:szCs w:val="24"/>
+        </w:rPr>
+      </w:pPr>
+      <w:r>
+        <w:rPr>
+          <w:rFonts w:ascii="宋体" w:hAnsi="宋体" w:hint="eastAsia"/>
+          <w:sz w:val="24"/>
+          <w:szCs w:val="24"/>
+        </w:rPr>
+        <w:t>在这一部分的开始内容就是在做一件事情——指出资产阶级政治经济家的局限性。在原文里被称为国名经济学家。其实我一开始还挺矛盾的，因为他在分析工资地租的那部分内容，还不时的引用了国名经济学家的一些观点来做假设，得出了一些结论。后来才发现马克思对于国民经济学家的态度并不是赞同的。他认为国民经济学从私有财产出发，没有说明事实，就是说，没有指明这些从私有财产所得出的抽象的公式与规律是怎么从私有财产的本质中产生出来的。观点没有理论的基础，马克思得出了结论，资产阶级的政治学家不能建立完全科学的经济学说。</w:t>
+      </w:r>
+    </w:p>
+    <w:p>
+      <w:pPr>
+        <w:spacing w:beforeLines="50" w:before="156" w:afterLines="50" w:after="156" w:line="360" w:lineRule="auto"/>
+        <w:ind w:firstLine="420"/>
+        <w:rPr>
+          <w:rFonts w:ascii="宋体" w:hAnsi="宋体"/>
+          <w:sz w:val="24"/>
+          <w:szCs w:val="24"/>
+        </w:rPr>
+      </w:pPr>
+      <w:r>
+        <w:rPr>
+          <w:rFonts w:ascii="宋体" w:hAnsi="宋体" w:hint="eastAsia"/>
+          <w:sz w:val="24"/>
+          <w:szCs w:val="24"/>
+        </w:rPr>
+        <w:t>马克思由此确立了他理论研究的任务：弄清楚这些由国名经济学说提出的没有依据的规律公式背后的理论基础，如果可以，还可以推翻。那么他认为需要研究的是：私有制，贪欲和劳动，资本，地产三者的分离关系。交换和竞争之间，人的价值和人的贬值之间，垄断和竞争之间的关系等等。</w:t>
+      </w:r>
+    </w:p>
+    <w:p>
+      <w:pPr>
+        <w:spacing w:beforeLines="50" w:before="156" w:afterLines="50" w:after="156" w:line="360" w:lineRule="auto"/>
+        <w:ind w:firstLine="420"/>
+        <w:rPr>
+          <w:rFonts w:ascii="宋体" w:hAnsi="宋体"/>
+          <w:sz w:val="24"/>
+          <w:szCs w:val="24"/>
+        </w:rPr>
+      </w:pPr>
       <w:r>
         <w:rPr>
           <w:rFonts w:ascii="宋体" w:hAnsi="宋体" w:hint="eastAsia"/>
@@ -2514,7 +2565,7 @@
           <w:szCs w:val="24"/>
         </w:rPr>
         <w:lastRenderedPageBreak/>
-        <w:t>得出了一些结论。后来才发现马克思对于国民经济学家的态度并不是赞同的。他认为国民经济学从私有财产出发，没有说明事实，就是说，没有指明这些从私有财产所得出的抽象的公式与规律是怎么从私有财产的本质中产生出来的。观点没有理论的基础，马克思得出了结论，资产阶级的政治学家不能建立完全科学的经济学说。</w:t>
+        <w:t>他有一个终极目标：</w:t>
       </w:r>
     </w:p>
     <w:p>
@@ -2522,18 +2573,18 @@
         <w:spacing w:beforeLines="50" w:before="156" w:afterLines="50" w:after="156" w:line="360" w:lineRule="auto"/>
         <w:ind w:firstLine="420"/>
         <w:rPr>
-          <w:rFonts w:ascii="宋体" w:hAnsi="宋体" w:hint="eastAsia"/>
-          <w:sz w:val="24"/>
-          <w:szCs w:val="24"/>
-        </w:rPr>
-      </w:pPr>
-      <w:r>
-        <w:rPr>
-          <w:rFonts w:ascii="宋体" w:hAnsi="宋体" w:hint="eastAsia"/>
-          <w:sz w:val="24"/>
-          <w:szCs w:val="24"/>
-        </w:rPr>
-        <w:t>马克思由此确立了他理论研究的任务：弄清楚这些由国名经济学说提出的没有依据的规律公式背后的理论基础，如果可以，还可以推翻。那么他认为需要研究的是：私有制，贪欲和劳动，资本，地产三者的分离关系。交换和竞争之间，人的价值和人的贬值之间，垄断和竞争之间的关系等等。</w:t>
+          <w:rFonts w:ascii="宋体" w:hAnsi="宋体"/>
+          <w:sz w:val="24"/>
+          <w:szCs w:val="24"/>
+        </w:rPr>
+      </w:pPr>
+      <w:r>
+        <w:rPr>
+          <w:rFonts w:ascii="宋体" w:hAnsi="宋体" w:hint="eastAsia"/>
+          <w:sz w:val="24"/>
+          <w:szCs w:val="24"/>
+        </w:rPr>
+        <w:t>意欲科学地揭示资本主义制度的产生、发展和灭亡的规律。</w:t>
       </w:r>
     </w:p>
     <w:p>
@@ -2541,18 +2592,18 @@
         <w:spacing w:beforeLines="50" w:before="156" w:afterLines="50" w:after="156" w:line="360" w:lineRule="auto"/>
         <w:ind w:firstLine="420"/>
         <w:rPr>
-          <w:rFonts w:ascii="宋体" w:hAnsi="宋体" w:hint="eastAsia"/>
-          <w:sz w:val="24"/>
-          <w:szCs w:val="24"/>
-        </w:rPr>
-      </w:pPr>
-      <w:r>
-        <w:rPr>
-          <w:rFonts w:ascii="宋体" w:hAnsi="宋体" w:hint="eastAsia"/>
-          <w:sz w:val="24"/>
-          <w:szCs w:val="24"/>
-        </w:rPr>
-        <w:t>他有一个终极目标：</w:t>
+          <w:rFonts w:ascii="宋体" w:hAnsi="宋体"/>
+          <w:sz w:val="24"/>
+          <w:szCs w:val="24"/>
+        </w:rPr>
+      </w:pPr>
+      <w:r>
+        <w:rPr>
+          <w:rFonts w:ascii="宋体" w:hAnsi="宋体" w:hint="eastAsia"/>
+          <w:sz w:val="24"/>
+          <w:szCs w:val="24"/>
+        </w:rPr>
+        <w:t>其实我有疑问，按照马克思的理论，资本主义应该不会像今天这样依然存在，并且得到大量的拥护？我文末会说一下的非常感性的看法。</w:t>
       </w:r>
     </w:p>
     <w:p>
@@ -2560,18 +2611,18 @@
         <w:spacing w:beforeLines="50" w:before="156" w:afterLines="50" w:after="156" w:line="360" w:lineRule="auto"/>
         <w:ind w:firstLine="420"/>
         <w:rPr>
-          <w:rFonts w:ascii="宋体" w:hAnsi="宋体" w:hint="eastAsia"/>
-          <w:sz w:val="24"/>
-          <w:szCs w:val="24"/>
-        </w:rPr>
-      </w:pPr>
-      <w:r>
-        <w:rPr>
-          <w:rFonts w:ascii="宋体" w:hAnsi="宋体" w:hint="eastAsia"/>
-          <w:sz w:val="24"/>
-          <w:szCs w:val="24"/>
-        </w:rPr>
-        <w:t>意欲科学地揭示资本主义制度的产生、发展和灭亡的规律。</w:t>
+          <w:rFonts w:ascii="宋体" w:hAnsi="宋体"/>
+          <w:sz w:val="24"/>
+          <w:szCs w:val="24"/>
+        </w:rPr>
+      </w:pPr>
+      <w:r>
+        <w:rPr>
+          <w:rFonts w:ascii="宋体" w:hAnsi="宋体" w:hint="eastAsia"/>
+          <w:sz w:val="24"/>
+          <w:szCs w:val="24"/>
+        </w:rPr>
+        <w:t>这部分的内容的第二点是核心的内容：</w:t>
       </w:r>
     </w:p>
     <w:p>
@@ -2579,18 +2630,18 @@
         <w:spacing w:beforeLines="50" w:before="156" w:afterLines="50" w:after="156" w:line="360" w:lineRule="auto"/>
         <w:ind w:firstLine="420"/>
         <w:rPr>
-          <w:rFonts w:ascii="宋体" w:hAnsi="宋体" w:hint="eastAsia"/>
-          <w:sz w:val="24"/>
-          <w:szCs w:val="24"/>
-        </w:rPr>
-      </w:pPr>
-      <w:r>
-        <w:rPr>
-          <w:rFonts w:ascii="宋体" w:hAnsi="宋体" w:hint="eastAsia"/>
-          <w:sz w:val="24"/>
-          <w:szCs w:val="24"/>
-        </w:rPr>
-        <w:t>其实我有疑问，按照马克思的理论，资本主义应该不会像今天这样依然存在，并且得到大量的拥护？我文末会说一下的非常感性的看法。</w:t>
+          <w:rFonts w:ascii="宋体" w:hAnsi="宋体"/>
+          <w:sz w:val="24"/>
+          <w:szCs w:val="24"/>
+        </w:rPr>
+      </w:pPr>
+      <w:r>
+        <w:rPr>
+          <w:rFonts w:ascii="宋体" w:hAnsi="宋体" w:hint="eastAsia"/>
+          <w:sz w:val="24"/>
+          <w:szCs w:val="24"/>
+        </w:rPr>
+        <w:t>“异化劳动”的四个规定。</w:t>
       </w:r>
     </w:p>
     <w:p>
@@ -2598,45 +2649,7 @@
         <w:spacing w:beforeLines="50" w:before="156" w:afterLines="50" w:after="156" w:line="360" w:lineRule="auto"/>
         <w:ind w:firstLine="420"/>
         <w:rPr>
-          <w:rFonts w:ascii="宋体" w:hAnsi="宋体" w:hint="eastAsia"/>
-          <w:sz w:val="24"/>
-          <w:szCs w:val="24"/>
-        </w:rPr>
-      </w:pPr>
-      <w:r>
-        <w:rPr>
-          <w:rFonts w:ascii="宋体" w:hAnsi="宋体" w:hint="eastAsia"/>
-          <w:sz w:val="24"/>
-          <w:szCs w:val="24"/>
-        </w:rPr>
-        <w:t>这部分的内容的第二点是核心的内容：</w:t>
-      </w:r>
-    </w:p>
-    <w:p>
-      <w:pPr>
-        <w:spacing w:beforeLines="50" w:before="156" w:afterLines="50" w:after="156" w:line="360" w:lineRule="auto"/>
-        <w:ind w:firstLine="420"/>
-        <w:rPr>
-          <w:rFonts w:ascii="宋体" w:hAnsi="宋体" w:hint="eastAsia"/>
-          <w:sz w:val="24"/>
-          <w:szCs w:val="24"/>
-        </w:rPr>
-      </w:pPr>
-      <w:r>
-        <w:rPr>
-          <w:rFonts w:ascii="宋体" w:hAnsi="宋体" w:hint="eastAsia"/>
-          <w:sz w:val="24"/>
-          <w:szCs w:val="24"/>
-        </w:rPr>
-        <w:t>“异化劳动”的四个规定。</w:t>
-      </w:r>
-    </w:p>
-    <w:p>
-      <w:pPr>
-        <w:spacing w:beforeLines="50" w:before="156" w:afterLines="50" w:after="156" w:line="360" w:lineRule="auto"/>
-        <w:ind w:firstLine="420"/>
-        <w:rPr>
-          <w:rFonts w:ascii="宋体" w:hAnsi="宋体" w:hint="eastAsia"/>
+          <w:rFonts w:ascii="宋体" w:hAnsi="宋体"/>
           <w:sz w:val="24"/>
           <w:szCs w:val="24"/>
         </w:rPr>
@@ -2657,7 +2670,6 @@
           <w:numId w:val="6"/>
         </w:numPr>
         <w:rPr>
-          <w:rFonts w:hint="eastAsia"/>
           <w:sz w:val="24"/>
           <w:szCs w:val="24"/>
         </w:rPr>
@@ -2680,7 +2692,6 @@
           <w:numId w:val="6"/>
         </w:numPr>
         <w:rPr>
-          <w:rFonts w:hint="eastAsia"/>
           <w:sz w:val="24"/>
           <w:szCs w:val="24"/>
         </w:rPr>
@@ -2703,7 +2714,6 @@
           <w:numId w:val="6"/>
         </w:numPr>
         <w:rPr>
-          <w:rFonts w:hint="eastAsia"/>
           <w:sz w:val="24"/>
           <w:szCs w:val="24"/>
         </w:rPr>
@@ -2725,9 +2735,6 @@
           <w:ilvl w:val="0"/>
           <w:numId w:val="6"/>
         </w:numPr>
-        <w:rPr>
-          <w:rFonts w:hint="eastAsia"/>
-        </w:rPr>
       </w:pPr>
       <w:bookmarkStart w:id="11" w:name="_Toc9176_WPSOffice_Level2"/>
       <w:bookmarkEnd w:id="11"/>
@@ -2745,7 +2752,7 @@
         <w:spacing w:beforeLines="50" w:before="156" w:afterLines="50" w:after="156" w:line="360" w:lineRule="auto"/>
         <w:ind w:firstLine="420"/>
         <w:rPr>
-          <w:rFonts w:ascii="宋体" w:hAnsi="宋体" w:hint="eastAsia"/>
+          <w:rFonts w:ascii="宋体" w:hAnsi="宋体"/>
           <w:sz w:val="24"/>
           <w:szCs w:val="24"/>
         </w:rPr>
@@ -2764,34 +2771,25 @@
         <w:spacing w:beforeLines="50" w:before="156" w:afterLines="50" w:after="156" w:line="360" w:lineRule="auto"/>
         <w:ind w:firstLine="420"/>
         <w:rPr>
-          <w:rFonts w:ascii="宋体" w:hAnsi="宋体" w:hint="eastAsia"/>
-          <w:sz w:val="24"/>
-          <w:szCs w:val="24"/>
-        </w:rPr>
-      </w:pPr>
-      <w:r>
-        <w:rPr>
-          <w:rFonts w:ascii="宋体" w:hAnsi="宋体" w:hint="eastAsia"/>
-          <w:sz w:val="24"/>
-          <w:szCs w:val="24"/>
-        </w:rPr>
-        <w:t>这些都要从类本质来说。类本质即人类本质。劳动者运用智慧与技艺改变外在世界、产出切实结果的过程不一定逍遥快乐，但一定会给人一种发挥了自己体智能力、践行了人类可能性的精神充实感。这是马克思眼中劳动除了满足人类生存需求以外最重要的意义。而满足这样一种条件的劳动，在马克思看来是最为贴</w:t>
-      </w:r>
-      <w:r>
-        <w:rPr>
-          <w:rFonts w:ascii="宋体" w:hAnsi="宋体" w:hint="eastAsia"/>
-          <w:sz w:val="24"/>
-          <w:szCs w:val="24"/>
-        </w:rPr>
-        <w:lastRenderedPageBreak/>
-        <w:t>合人类本质的，所以被命名为“类本质” (Species-Being, or Gattungswesen) 的生产。</w:t>
-      </w:r>
-    </w:p>
-    <w:p>
-      <w:pPr>
-        <w:spacing w:beforeLines="50" w:before="156" w:afterLines="50" w:after="156" w:line="360" w:lineRule="auto"/>
-        <w:rPr>
-          <w:rFonts w:ascii="宋体" w:hAnsi="宋体" w:hint="eastAsia"/>
+          <w:rFonts w:ascii="宋体" w:hAnsi="宋体"/>
+          <w:sz w:val="24"/>
+          <w:szCs w:val="24"/>
+        </w:rPr>
+      </w:pPr>
+      <w:r>
+        <w:rPr>
+          <w:rFonts w:ascii="宋体" w:hAnsi="宋体" w:hint="eastAsia"/>
+          <w:sz w:val="24"/>
+          <w:szCs w:val="24"/>
+        </w:rPr>
+        <w:t>这些都要从类本质来说。类本质即人类本质。劳动者运用智慧与技艺改变外在世界、产出切实结果的过程不一定逍遥快乐，但一定会给人一种发挥了自己体智能力、践行了人类可能性的精神充实感。这是马克思眼中劳动除了满足人类生存需求以外最重要的意义。而满足这样一种条件的劳动，在马克思看来是最为贴合人类本质的，所以被命名为“类本质” (Species-Being, or Gattungswesen) 的生产。</w:t>
+      </w:r>
+    </w:p>
+    <w:p>
+      <w:pPr>
+        <w:spacing w:beforeLines="50" w:before="156" w:afterLines="50" w:after="156" w:line="360" w:lineRule="auto"/>
+        <w:rPr>
+          <w:rFonts w:ascii="宋体" w:hAnsi="宋体"/>
           <w:sz w:val="24"/>
           <w:szCs w:val="24"/>
         </w:rPr>
@@ -2810,7 +2808,7 @@
       <w:pPr>
         <w:spacing w:beforeLines="50" w:before="156" w:afterLines="50" w:after="156" w:line="360" w:lineRule="auto"/>
         <w:rPr>
-          <w:rFonts w:ascii="宋体" w:hAnsi="宋体" w:hint="eastAsia"/>
+          <w:rFonts w:ascii="宋体" w:hAnsi="宋体"/>
           <w:sz w:val="24"/>
           <w:szCs w:val="24"/>
         </w:rPr>
@@ -2822,14 +2820,23 @@
           <w:szCs w:val="24"/>
         </w:rPr>
         <w:tab/>
-        <w:t>那么问题来了，我们现在的有人却没有自己的资本，所生产的产品和自己没有关系，我们不得不劳动来维持基本的生存，此时是不是有所谓的资本家把我们的基本需求，精神活动甚至与别人和谐相处的所有条件都无情的破坏了，我们只是为了生存干着不属于自己的劳动而已。</w:t>
-      </w:r>
-    </w:p>
-    <w:p>
-      <w:pPr>
-        <w:spacing w:beforeLines="50" w:before="156" w:afterLines="50" w:after="156" w:line="360" w:lineRule="auto"/>
-        <w:rPr>
-          <w:rFonts w:ascii="宋体" w:hAnsi="宋体" w:hint="eastAsia"/>
+        <w:t>那么问题来了，我们现在的有人却没有自己的资本，所生产的产品和自己没</w:t>
+      </w:r>
+      <w:r>
+        <w:rPr>
+          <w:rFonts w:ascii="宋体" w:hAnsi="宋体" w:hint="eastAsia"/>
+          <w:sz w:val="24"/>
+          <w:szCs w:val="24"/>
+        </w:rPr>
+        <w:lastRenderedPageBreak/>
+        <w:t>有关系，我们不得不劳动来维持基本的生存，此时是不是有所谓的资本家把我们的基本需求，精神活动甚至与别人和谐相处的所有条件都无情的破坏了，我们只是为了生存干着不属于自己的劳动而已。</w:t>
+      </w:r>
+    </w:p>
+    <w:p>
+      <w:pPr>
+        <w:spacing w:beforeLines="50" w:before="156" w:afterLines="50" w:after="156" w:line="360" w:lineRule="auto"/>
+        <w:rPr>
+          <w:rFonts w:ascii="宋体" w:hAnsi="宋体"/>
           <w:sz w:val="24"/>
           <w:szCs w:val="24"/>
         </w:rPr>
@@ -2855,7 +2862,7 @@
         <w:spacing w:beforeLines="50" w:before="156" w:afterLines="50" w:after="156" w:line="360" w:lineRule="auto"/>
         <w:ind w:firstLineChars="0"/>
         <w:rPr>
-          <w:rFonts w:ascii="宋体" w:hAnsi="宋体" w:hint="eastAsia"/>
+          <w:rFonts w:ascii="宋体" w:hAnsi="宋体"/>
           <w:sz w:val="24"/>
           <w:szCs w:val="24"/>
         </w:rPr>
@@ -2876,7 +2883,7 @@
         <w:spacing w:beforeLines="50" w:before="156" w:afterLines="50" w:after="156" w:line="360" w:lineRule="auto"/>
         <w:ind w:firstLine="420"/>
         <w:rPr>
-          <w:rFonts w:ascii="宋体" w:hAnsi="宋体" w:hint="eastAsia"/>
+          <w:rFonts w:ascii="宋体" w:hAnsi="宋体"/>
           <w:sz w:val="24"/>
           <w:szCs w:val="24"/>
         </w:rPr>
@@ -2895,7 +2902,7 @@
         <w:spacing w:beforeLines="50" w:before="156" w:afterLines="50" w:after="156" w:line="360" w:lineRule="auto"/>
         <w:ind w:firstLine="420"/>
         <w:rPr>
-          <w:rFonts w:ascii="宋体" w:hAnsi="宋体" w:hint="eastAsia"/>
+          <w:rFonts w:ascii="宋体" w:hAnsi="宋体"/>
           <w:sz w:val="24"/>
           <w:szCs w:val="24"/>
         </w:rPr>
@@ -2916,7 +2923,7 @@
         <w:ind w:firstLine="420"/>
         <w:jc w:val="left"/>
         <w:rPr>
-          <w:rFonts w:ascii="宋体" w:hAnsi="宋体" w:hint="eastAsia"/>
+          <w:rFonts w:ascii="宋体" w:hAnsi="宋体"/>
           <w:kern w:val="0"/>
           <w:sz w:val="24"/>
           <w:szCs w:val="24"/>
@@ -2937,17 +2944,7 @@
           <w:sz w:val="24"/>
           <w:szCs w:val="24"/>
         </w:rPr>
-        <w:t>马克思对于将工人阶级无产者劳动“异化”的资本主义的批评主要是人道主义的：它使得工人的工作环</w:t>
-      </w:r>
-      <w:r>
-        <w:rPr>
-          <w:rFonts w:ascii="宋体" w:hAnsi="宋体" w:hint="eastAsia"/>
-          <w:kern w:val="0"/>
-          <w:sz w:val="24"/>
-          <w:szCs w:val="24"/>
-        </w:rPr>
-        <w:lastRenderedPageBreak/>
-        <w:t>境糟糕、报酬堪忧、远离自我，反而是没有投身于生产过程、而只是摆弄其拥有的生产资料的资本家们在发着“不义之财”。</w:t>
+        <w:t>马克思对于将工人阶级无产者劳动“异化”的资本主义的批评主要是人道主义的：它使得工人的工作环境糟糕、报酬堪忧、远离自我，反而是没有投身于生产过程、而只是摆弄其拥有的生产资料的资本家们在发着“不义之财”。</w:t>
       </w:r>
     </w:p>
     <w:p>
@@ -2962,7 +2959,7 @@
         <w:ind w:firstLineChars="0"/>
         <w:jc w:val="left"/>
         <w:rPr>
-          <w:rFonts w:ascii="宋体" w:hAnsi="宋体" w:hint="eastAsia"/>
+          <w:rFonts w:ascii="宋体" w:hAnsi="宋体"/>
           <w:kern w:val="0"/>
           <w:sz w:val="24"/>
           <w:szCs w:val="24"/>
@@ -2987,7 +2984,7 @@
         <w:ind w:firstLine="420"/>
         <w:jc w:val="left"/>
         <w:rPr>
-          <w:rFonts w:ascii="宋体" w:hAnsi="宋体" w:hint="eastAsia"/>
+          <w:rFonts w:ascii="宋体" w:hAnsi="宋体"/>
           <w:kern w:val="0"/>
           <w:sz w:val="24"/>
           <w:szCs w:val="24"/>
@@ -3010,7 +3007,7 @@
         <w:ind w:firstLine="420"/>
         <w:jc w:val="left"/>
         <w:rPr>
-          <w:rFonts w:ascii="宋体" w:hAnsi="宋体" w:hint="eastAsia"/>
+          <w:rFonts w:ascii="宋体" w:hAnsi="宋体"/>
           <w:kern w:val="0"/>
           <w:sz w:val="24"/>
           <w:szCs w:val="24"/>
@@ -3038,7 +3035,7 @@
         <w:ind w:firstLineChars="0"/>
         <w:jc w:val="left"/>
         <w:rPr>
-          <w:rFonts w:ascii="宋体" w:hAnsi="宋体" w:hint="eastAsia"/>
+          <w:rFonts w:ascii="宋体" w:hAnsi="宋体"/>
           <w:kern w:val="0"/>
           <w:sz w:val="24"/>
           <w:szCs w:val="24"/>
@@ -3053,6 +3050,7 @@
           <w:sz w:val="24"/>
           <w:szCs w:val="24"/>
         </w:rPr>
+        <w:lastRenderedPageBreak/>
         <w:t>工人</w:t>
       </w:r>
       <w:r>
@@ -3072,7 +3070,7 @@
         <w:ind w:firstLine="420"/>
         <w:jc w:val="left"/>
         <w:rPr>
-          <w:rFonts w:ascii="宋体" w:hAnsi="宋体" w:hint="eastAsia"/>
+          <w:rFonts w:ascii="宋体" w:hAnsi="宋体"/>
           <w:kern w:val="0"/>
           <w:sz w:val="24"/>
           <w:szCs w:val="24"/>
@@ -3095,7 +3093,7 @@
         <w:ind w:firstLine="420"/>
         <w:jc w:val="left"/>
         <w:rPr>
-          <w:rFonts w:ascii="宋体" w:hAnsi="宋体" w:hint="eastAsia"/>
+          <w:rFonts w:ascii="宋体" w:hAnsi="宋体"/>
           <w:color w:val="000000"/>
           <w:sz w:val="24"/>
           <w:szCs w:val="24"/>
@@ -3123,7 +3121,7 @@
         <w:ind w:firstLineChars="0"/>
         <w:jc w:val="left"/>
         <w:rPr>
-          <w:rFonts w:ascii="宋体" w:hAnsi="宋体" w:hint="eastAsia"/>
+          <w:rFonts w:ascii="宋体" w:hAnsi="宋体"/>
           <w:color w:val="000000"/>
           <w:sz w:val="24"/>
           <w:szCs w:val="24"/>
@@ -3148,7 +3146,7 @@
         <w:ind w:firstLine="420"/>
         <w:jc w:val="left"/>
         <w:rPr>
-          <w:rFonts w:ascii="宋体" w:hAnsi="宋体" w:hint="eastAsia"/>
+          <w:rFonts w:ascii="宋体" w:hAnsi="宋体"/>
           <w:kern w:val="0"/>
           <w:sz w:val="24"/>
           <w:szCs w:val="24"/>
@@ -3171,7 +3169,7 @@
         <w:ind w:firstLine="420"/>
         <w:jc w:val="left"/>
         <w:rPr>
-          <w:rFonts w:ascii="宋体" w:hAnsi="宋体" w:hint="eastAsia"/>
+          <w:rFonts w:ascii="宋体" w:hAnsi="宋体"/>
           <w:kern w:val="0"/>
           <w:sz w:val="24"/>
           <w:szCs w:val="24"/>
@@ -3191,7 +3189,7 @@
       <w:pPr>
         <w:spacing w:beforeLines="50" w:before="156" w:afterLines="50" w:after="156" w:line="360" w:lineRule="auto"/>
         <w:rPr>
-          <w:rFonts w:ascii="宋体" w:hAnsi="宋体" w:hint="eastAsia"/>
+          <w:rFonts w:ascii="宋体" w:hAnsi="宋体"/>
           <w:sz w:val="24"/>
           <w:szCs w:val="24"/>
         </w:rPr>
@@ -3208,9 +3206,6 @@
     <w:p>
       <w:pPr>
         <w:pStyle w:val="3"/>
-        <w:rPr>
-          <w:rFonts w:hint="eastAsia"/>
-        </w:rPr>
       </w:pPr>
       <w:bookmarkStart w:id="16" w:name="_Toc642_WPSOffice_Level1"/>
       <w:bookmarkStart w:id="17" w:name="_Toc512542056"/>
@@ -3219,7 +3214,6 @@
         <w:rPr>
           <w:rFonts w:ascii="宋体" w:hAnsi="宋体" w:hint="eastAsia"/>
         </w:rPr>
-        <w:lastRenderedPageBreak/>
         <w:t>第三部分</w:t>
       </w:r>
       <w:r>
@@ -3241,7 +3235,7 @@
         <w:spacing w:beforeLines="50" w:before="156" w:afterLines="50" w:after="156" w:line="360" w:lineRule="auto"/>
         <w:ind w:firstLine="420"/>
         <w:rPr>
-          <w:rFonts w:ascii="宋体" w:hAnsi="宋体" w:hint="eastAsia"/>
+          <w:rFonts w:ascii="宋体" w:hAnsi="宋体"/>
           <w:sz w:val="24"/>
           <w:szCs w:val="24"/>
         </w:rPr>
@@ -3260,7 +3254,7 @@
         <w:spacing w:beforeLines="50" w:before="156" w:afterLines="50" w:after="156" w:line="360" w:lineRule="auto"/>
         <w:ind w:firstLine="420"/>
         <w:rPr>
-          <w:rFonts w:ascii="宋体" w:hAnsi="宋体" w:hint="eastAsia"/>
+          <w:rFonts w:ascii="宋体" w:hAnsi="宋体"/>
           <w:sz w:val="24"/>
           <w:szCs w:val="24"/>
         </w:rPr>
@@ -3279,7 +3273,7 @@
         <w:spacing w:beforeLines="50" w:before="156" w:afterLines="50" w:after="156" w:line="360" w:lineRule="auto"/>
         <w:ind w:firstLine="420"/>
         <w:rPr>
-          <w:rFonts w:ascii="宋体" w:hAnsi="宋体" w:hint="eastAsia"/>
+          <w:rFonts w:ascii="宋体" w:hAnsi="宋体"/>
           <w:sz w:val="24"/>
           <w:szCs w:val="24"/>
         </w:rPr>
@@ -3297,7 +3291,7 @@
       <w:pPr>
         <w:spacing w:beforeLines="50" w:before="156" w:afterLines="50" w:after="156" w:line="360" w:lineRule="auto"/>
         <w:rPr>
-          <w:rFonts w:ascii="宋体" w:hAnsi="宋体" w:hint="eastAsia"/>
+          <w:rFonts w:ascii="宋体" w:hAnsi="宋体"/>
           <w:sz w:val="24"/>
           <w:szCs w:val="24"/>
         </w:rPr>
@@ -3316,17 +3310,18 @@
       <w:pPr>
         <w:spacing w:beforeLines="50" w:before="156" w:afterLines="50" w:after="156" w:line="360" w:lineRule="auto"/>
         <w:rPr>
-          <w:rFonts w:ascii="宋体" w:hAnsi="宋体" w:hint="eastAsia"/>
-          <w:sz w:val="24"/>
-          <w:szCs w:val="24"/>
-        </w:rPr>
-      </w:pPr>
-      <w:r>
-        <w:rPr>
-          <w:rFonts w:ascii="宋体" w:hAnsi="宋体" w:hint="eastAsia"/>
-          <w:sz w:val="24"/>
-          <w:szCs w:val="24"/>
-        </w:rPr>
+          <w:rFonts w:ascii="宋体" w:hAnsi="宋体"/>
+          <w:sz w:val="24"/>
+          <w:szCs w:val="24"/>
+        </w:rPr>
+      </w:pPr>
+      <w:r>
+        <w:rPr>
+          <w:rFonts w:ascii="宋体" w:hAnsi="宋体" w:hint="eastAsia"/>
+          <w:sz w:val="24"/>
+          <w:szCs w:val="24"/>
+        </w:rPr>
+        <w:lastRenderedPageBreak/>
         <w:tab/>
         <w:t>不过这一块我有一个问题始终没有搞懂：外化劳动与异化劳动的概念总是分不清，查了一些文献也没有搞清楚，因为在《手稿》中，这两个词基本处于混用状态。</w:t>
       </w:r>
@@ -3334,9 +3329,6 @@
     <w:p>
       <w:pPr>
         <w:pStyle w:val="3"/>
-        <w:rPr>
-          <w:rFonts w:hint="eastAsia"/>
-        </w:rPr>
       </w:pPr>
       <w:bookmarkStart w:id="18" w:name="_Toc962_WPSOffice_Level1"/>
       <w:bookmarkStart w:id="19" w:name="_Toc512542057"/>
@@ -3366,7 +3358,7 @@
         <w:spacing w:beforeLines="50" w:before="156" w:afterLines="50" w:after="156" w:line="360" w:lineRule="auto"/>
         <w:ind w:firstLine="420"/>
         <w:rPr>
-          <w:rFonts w:ascii="宋体" w:hAnsi="宋体" w:hint="eastAsia"/>
+          <w:rFonts w:ascii="宋体" w:hAnsi="宋体"/>
           <w:sz w:val="24"/>
           <w:szCs w:val="24"/>
         </w:rPr>
@@ -3384,7 +3376,7 @@
       <w:pPr>
         <w:spacing w:beforeLines="50" w:before="156" w:afterLines="50" w:after="156" w:line="360" w:lineRule="auto"/>
         <w:rPr>
-          <w:rFonts w:ascii="宋体" w:hAnsi="宋体" w:hint="eastAsia"/>
+          <w:rFonts w:ascii="宋体" w:hAnsi="宋体"/>
           <w:sz w:val="24"/>
           <w:szCs w:val="24"/>
         </w:rPr>
@@ -3403,7 +3395,7 @@
       <w:pPr>
         <w:spacing w:beforeLines="50" w:before="156" w:afterLines="50" w:after="156" w:line="360" w:lineRule="auto"/>
         <w:rPr>
-          <w:rFonts w:ascii="宋体" w:hAnsi="宋体" w:hint="eastAsia"/>
+          <w:rFonts w:ascii="宋体" w:hAnsi="宋体"/>
           <w:sz w:val="24"/>
           <w:szCs w:val="24"/>
         </w:rPr>
@@ -3422,7 +3414,7 @@
       <w:pPr>
         <w:spacing w:beforeLines="50" w:before="156" w:afterLines="50" w:after="156" w:line="360" w:lineRule="auto"/>
         <w:rPr>
-          <w:rFonts w:ascii="宋体" w:hAnsi="宋体" w:hint="eastAsia"/>
+          <w:rFonts w:ascii="宋体" w:hAnsi="宋体"/>
           <w:sz w:val="24"/>
           <w:szCs w:val="24"/>
         </w:rPr>
@@ -3434,23 +3426,14 @@
           <w:szCs w:val="24"/>
         </w:rPr>
         <w:tab/>
-        <w:t>但是其实对于这一点，我是有疑问的。社会是由人组成的，那么社会的发展目标，人就不要发生相对应的改变吗，或者不是人的发展目标吗？我想人类从资</w:t>
-      </w:r>
-      <w:r>
-        <w:rPr>
-          <w:rFonts w:ascii="宋体" w:hAnsi="宋体" w:hint="eastAsia"/>
-          <w:sz w:val="24"/>
-          <w:szCs w:val="24"/>
-        </w:rPr>
-        <w:lastRenderedPageBreak/>
-        <w:t>本主义与社会主义最终发展到共产主义，人类的思想的转变与解放可能是最为主要的过程，而在这个过程中，最大的催化剂是科技的发展。</w:t>
-      </w:r>
-    </w:p>
-    <w:p>
-      <w:pPr>
-        <w:spacing w:beforeLines="50" w:before="156" w:afterLines="50" w:after="156" w:line="360" w:lineRule="auto"/>
-        <w:rPr>
-          <w:rFonts w:ascii="宋体" w:hAnsi="宋体" w:hint="eastAsia"/>
+        <w:t>但是其实对于这一点，我是有疑问的。社会是由人组成的，那么社会的发展目标，人就不要发生相对应的改变吗，或者不是人的发展目标吗？我想人类从资本主义与社会主义最终发展到共产主义，人类的思想的转变与解放可能是最为主要的过程，而在这个过程中，最大的催化剂是科技的发展。</w:t>
+      </w:r>
+    </w:p>
+    <w:p>
+      <w:pPr>
+        <w:spacing w:beforeLines="50" w:before="156" w:afterLines="50" w:after="156" w:line="360" w:lineRule="auto"/>
+        <w:rPr>
+          <w:rFonts w:ascii="宋体" w:hAnsi="宋体"/>
           <w:sz w:val="24"/>
           <w:szCs w:val="24"/>
         </w:rPr>
@@ -3469,7 +3452,7 @@
       <w:pPr>
         <w:spacing w:beforeLines="50" w:before="156" w:afterLines="50" w:after="156" w:line="360" w:lineRule="auto"/>
         <w:rPr>
-          <w:rFonts w:ascii="宋体" w:hAnsi="宋体" w:hint="eastAsia"/>
+          <w:rFonts w:ascii="宋体" w:hAnsi="宋体"/>
           <w:sz w:val="24"/>
           <w:szCs w:val="24"/>
         </w:rPr>
@@ -3488,17 +3471,18 @@
       <w:pPr>
         <w:spacing w:beforeLines="50" w:before="156" w:afterLines="50" w:after="156" w:line="360" w:lineRule="auto"/>
         <w:rPr>
-          <w:rFonts w:ascii="宋体" w:hAnsi="宋体" w:hint="eastAsia"/>
-          <w:sz w:val="24"/>
-          <w:szCs w:val="24"/>
-        </w:rPr>
-      </w:pPr>
-      <w:r>
-        <w:rPr>
-          <w:rFonts w:ascii="宋体" w:hAnsi="宋体" w:hint="eastAsia"/>
-          <w:sz w:val="24"/>
-          <w:szCs w:val="24"/>
-        </w:rPr>
+          <w:rFonts w:ascii="宋体" w:hAnsi="宋体"/>
+          <w:sz w:val="24"/>
+          <w:szCs w:val="24"/>
+        </w:rPr>
+      </w:pPr>
+      <w:r>
+        <w:rPr>
+          <w:rFonts w:ascii="宋体" w:hAnsi="宋体" w:hint="eastAsia"/>
+          <w:sz w:val="24"/>
+          <w:szCs w:val="24"/>
+        </w:rPr>
+        <w:lastRenderedPageBreak/>
         <w:tab/>
         <w:t>马克思在这一部分阐述了共产主义运用的现实的客观基础，他认为共产主义运动的现实的客观基础就是工业和自然科学，它可以改造人的生活，为人的解放做准备，工业是自然界对人，因而也是自然科学对人的现实的历史关系。因此，他得出了结论：如果把工业堪称人的本质力量公开展示，那么自然界的人的本质，或者人的自然的本质，也就可以理解了。</w:t>
       </w:r>
@@ -3506,9 +3490,6 @@
     <w:p>
       <w:pPr>
         <w:pStyle w:val="3"/>
-        <w:rPr>
-          <w:rFonts w:hint="eastAsia"/>
-        </w:rPr>
       </w:pPr>
       <w:bookmarkStart w:id="20" w:name="_Toc9176_WPSOffice_Level1"/>
       <w:bookmarkStart w:id="21" w:name="_Toc512542058"/>
@@ -3538,7 +3519,7 @@
         <w:spacing w:beforeLines="50" w:before="156" w:afterLines="50" w:after="156" w:line="360" w:lineRule="auto"/>
         <w:ind w:firstLine="420"/>
         <w:rPr>
-          <w:rFonts w:ascii="宋体" w:hAnsi="宋体" w:hint="eastAsia"/>
+          <w:rFonts w:ascii="宋体" w:hAnsi="宋体"/>
           <w:sz w:val="24"/>
           <w:szCs w:val="24"/>
         </w:rPr>
@@ -3556,7 +3537,7 @@
       <w:pPr>
         <w:spacing w:beforeLines="50" w:before="156" w:afterLines="50" w:after="156" w:line="360" w:lineRule="auto"/>
         <w:rPr>
-          <w:rFonts w:ascii="宋体" w:hAnsi="宋体" w:hint="eastAsia"/>
+          <w:rFonts w:ascii="宋体" w:hAnsi="宋体"/>
           <w:sz w:val="24"/>
           <w:szCs w:val="24"/>
         </w:rPr>
@@ -3582,7 +3563,7 @@
         <w:spacing w:beforeLines="50" w:before="156" w:afterLines="50" w:after="156" w:line="360" w:lineRule="auto"/>
         <w:ind w:firstLineChars="0"/>
         <w:rPr>
-          <w:rFonts w:ascii="宋体" w:hAnsi="宋体" w:hint="eastAsia"/>
+          <w:rFonts w:ascii="宋体" w:hAnsi="宋体"/>
           <w:sz w:val="24"/>
           <w:szCs w:val="24"/>
         </w:rPr>
@@ -3605,7 +3586,7 @@
         <w:spacing w:beforeLines="50" w:before="156" w:afterLines="50" w:after="156" w:line="360" w:lineRule="auto"/>
         <w:ind w:left="360" w:firstLineChars="0" w:firstLine="416"/>
         <w:rPr>
-          <w:rFonts w:ascii="宋体" w:hAnsi="宋体" w:hint="eastAsia"/>
+          <w:rFonts w:ascii="宋体" w:hAnsi="宋体"/>
           <w:sz w:val="24"/>
           <w:szCs w:val="24"/>
         </w:rPr>
@@ -3626,7 +3607,7 @@
         <w:spacing w:beforeLines="50" w:before="156" w:afterLines="50" w:after="156" w:line="360" w:lineRule="auto"/>
         <w:ind w:left="360" w:firstLineChars="0" w:firstLine="0"/>
         <w:rPr>
-          <w:rFonts w:ascii="宋体" w:hAnsi="宋体" w:hint="eastAsia"/>
+          <w:rFonts w:ascii="宋体" w:hAnsi="宋体"/>
           <w:sz w:val="24"/>
           <w:szCs w:val="24"/>
         </w:rPr>
@@ -3647,27 +3628,17 @@
           <w:numId w:val="9"/>
         </w:numPr>
         <w:rPr>
-          <w:rFonts w:hint="eastAsia"/>
-          <w:sz w:val="24"/>
-          <w:szCs w:val="24"/>
-        </w:rPr>
-      </w:pPr>
-      <w:r>
-        <w:rPr>
-          <w:rFonts w:ascii="宋体" w:hAnsi="宋体" w:hint="eastAsia"/>
-          <w:sz w:val="24"/>
-          <w:szCs w:val="24"/>
-        </w:rPr>
-        <w:t>证明了哲学不过是变成了思想的并且通过思维加以阐明的宗教。不过</w:t>
-      </w:r>
-      <w:r>
-        <w:rPr>
-          <w:rFonts w:ascii="宋体" w:hAnsi="宋体" w:hint="eastAsia"/>
-          <w:sz w:val="24"/>
-          <w:szCs w:val="24"/>
-        </w:rPr>
-        <w:lastRenderedPageBreak/>
-        <w:t>是人的本质的异化的另一种形式和存在方式。</w:t>
+          <w:sz w:val="24"/>
+          <w:szCs w:val="24"/>
+        </w:rPr>
+      </w:pPr>
+      <w:r>
+        <w:rPr>
+          <w:rFonts w:ascii="宋体" w:hAnsi="宋体" w:hint="eastAsia"/>
+          <w:sz w:val="24"/>
+          <w:szCs w:val="24"/>
+        </w:rPr>
+        <w:t>证明了哲学不过是变成了思想的并且通过思维加以阐明的宗教。不过是人的本质的异化的另一种形式和存在方式。</w:t>
       </w:r>
     </w:p>
     <w:p>
@@ -3681,7 +3652,7 @@
         <w:spacing w:beforeLines="50" w:before="156" w:afterLines="50" w:after="156" w:line="360" w:lineRule="auto"/>
         <w:ind w:firstLineChars="0"/>
         <w:rPr>
-          <w:rFonts w:ascii="宋体" w:hAnsi="宋体" w:hint="eastAsia"/>
+          <w:rFonts w:ascii="宋体" w:hAnsi="宋体"/>
           <w:sz w:val="24"/>
           <w:szCs w:val="24"/>
         </w:rPr>
@@ -3706,7 +3677,7 @@
         <w:spacing w:beforeLines="50" w:before="156" w:afterLines="50" w:after="156" w:line="360" w:lineRule="auto"/>
         <w:ind w:firstLineChars="0"/>
         <w:rPr>
-          <w:rFonts w:ascii="宋体" w:hAnsi="宋体" w:hint="eastAsia"/>
+          <w:rFonts w:ascii="宋体" w:hAnsi="宋体"/>
           <w:sz w:val="24"/>
           <w:szCs w:val="24"/>
         </w:rPr>
@@ -3731,7 +3702,7 @@
         <w:spacing w:beforeLines="50" w:before="156" w:afterLines="50" w:after="156" w:line="360" w:lineRule="auto"/>
         <w:ind w:firstLineChars="0"/>
         <w:rPr>
-          <w:rFonts w:ascii="宋体" w:hAnsi="宋体" w:hint="eastAsia"/>
+          <w:rFonts w:ascii="宋体" w:hAnsi="宋体"/>
           <w:sz w:val="24"/>
           <w:szCs w:val="24"/>
         </w:rPr>
@@ -3754,7 +3725,7 @@
         <w:spacing w:beforeLines="50" w:before="156" w:afterLines="50" w:after="156" w:line="360" w:lineRule="auto"/>
         <w:ind w:left="420" w:firstLine="480"/>
         <w:rPr>
-          <w:rFonts w:ascii="宋体" w:hAnsi="宋体" w:hint="eastAsia"/>
+          <w:rFonts w:ascii="宋体" w:hAnsi="宋体"/>
           <w:sz w:val="24"/>
           <w:szCs w:val="24"/>
         </w:rPr>
@@ -3775,7 +3746,7 @@
         <w:spacing w:beforeLines="50" w:before="156" w:afterLines="50" w:after="156" w:line="360" w:lineRule="auto"/>
         <w:ind w:left="420" w:firstLine="480"/>
         <w:rPr>
-          <w:rFonts w:ascii="宋体" w:hAnsi="宋体" w:hint="eastAsia"/>
+          <w:rFonts w:ascii="宋体" w:hAnsi="宋体"/>
           <w:sz w:val="24"/>
           <w:szCs w:val="24"/>
         </w:rPr>
@@ -3796,17 +3767,18 @@
         <w:spacing w:beforeLines="50" w:before="156" w:afterLines="50" w:after="156" w:line="360" w:lineRule="auto"/>
         <w:ind w:left="420" w:firstLine="480"/>
         <w:rPr>
+          <w:rFonts w:ascii="楷体" w:eastAsia="楷体" w:hAnsi="楷体"/>
+          <w:sz w:val="24"/>
+          <w:szCs w:val="24"/>
+        </w:rPr>
+      </w:pPr>
+      <w:r>
+        <w:rPr>
           <w:rFonts w:ascii="楷体" w:eastAsia="楷体" w:hAnsi="楷体" w:hint="eastAsia"/>
           <w:sz w:val="24"/>
           <w:szCs w:val="24"/>
         </w:rPr>
-      </w:pPr>
-      <w:r>
-        <w:rPr>
-          <w:rFonts w:ascii="楷体" w:eastAsia="楷体" w:hAnsi="楷体" w:hint="eastAsia"/>
-          <w:sz w:val="24"/>
-          <w:szCs w:val="24"/>
-        </w:rPr>
+        <w:lastRenderedPageBreak/>
         <w:t>因此，对于人的已成为对象而且是异己对象的本质力量的占用，首先不过是那种在意识中、在纯思维中即在抽象中发生占用，是有一个完全否定的和批判的外表，尽管实际上已包含着往往早在后来发展之前就先进行的批判。黑格尔晚期著作的那种非批判的实证主义和同样非批判的唯心主义——现有经验在哲学上的分解和恢复——已经以一种潜在的方式，作为萌芽、潜能和秘密存在着了。</w:t>
       </w:r>
     </w:p>
@@ -3817,7 +3789,7 @@
         <w:spacing w:beforeLines="50" w:before="156" w:afterLines="50" w:after="156" w:line="360" w:lineRule="auto"/>
         <w:ind w:left="420" w:firstLine="480"/>
         <w:rPr>
-          <w:rFonts w:ascii="宋体" w:hAnsi="宋体" w:hint="eastAsia"/>
+          <w:rFonts w:ascii="宋体" w:hAnsi="宋体"/>
           <w:sz w:val="24"/>
           <w:szCs w:val="24"/>
         </w:rPr>
@@ -3838,7 +3810,7 @@
         <w:spacing w:beforeLines="50" w:before="156" w:afterLines="50" w:after="156" w:line="360" w:lineRule="auto"/>
         <w:ind w:left="420" w:firstLine="480"/>
         <w:rPr>
-          <w:rFonts w:ascii="楷体" w:eastAsia="楷体" w:hAnsi="楷体" w:hint="eastAsia"/>
+          <w:rFonts w:ascii="楷体" w:eastAsia="楷体" w:hAnsi="楷体"/>
           <w:sz w:val="24"/>
           <w:szCs w:val="24"/>
         </w:rPr>
@@ -3859,7 +3831,7 @@
         <w:spacing w:beforeLines="50" w:before="156" w:afterLines="50" w:after="156" w:line="360" w:lineRule="auto"/>
         <w:ind w:left="420" w:firstLine="480"/>
         <w:rPr>
-          <w:rFonts w:ascii="宋体" w:hAnsi="宋体" w:hint="eastAsia"/>
+          <w:rFonts w:ascii="宋体" w:hAnsi="宋体"/>
           <w:sz w:val="24"/>
           <w:szCs w:val="24"/>
         </w:rPr>
@@ -3877,7 +3849,7 @@
       <w:pPr>
         <w:spacing w:beforeLines="50" w:before="156" w:afterLines="50" w:after="156" w:line="360" w:lineRule="auto"/>
         <w:rPr>
-          <w:rFonts w:ascii="宋体" w:hAnsi="宋体" w:hint="eastAsia"/>
+          <w:rFonts w:ascii="宋体" w:hAnsi="宋体"/>
           <w:sz w:val="24"/>
           <w:szCs w:val="24"/>
         </w:rPr>
@@ -3897,18 +3869,17 @@
         <w:spacing w:beforeLines="50" w:before="156" w:afterLines="50" w:after="156" w:line="360" w:lineRule="auto"/>
         <w:ind w:firstLine="420"/>
         <w:rPr>
+          <w:rFonts w:ascii="楷体" w:eastAsia="楷体" w:hAnsi="楷体"/>
+          <w:sz w:val="24"/>
+          <w:szCs w:val="24"/>
+        </w:rPr>
+      </w:pPr>
+      <w:r>
+        <w:rPr>
           <w:rFonts w:ascii="楷体" w:eastAsia="楷体" w:hAnsi="楷体" w:hint="eastAsia"/>
           <w:sz w:val="24"/>
           <w:szCs w:val="24"/>
         </w:rPr>
-      </w:pPr>
-      <w:r>
-        <w:rPr>
-          <w:rFonts w:ascii="楷体" w:eastAsia="楷体" w:hAnsi="楷体" w:hint="eastAsia"/>
-          <w:sz w:val="24"/>
-          <w:szCs w:val="24"/>
-        </w:rPr>
-        <w:lastRenderedPageBreak/>
         <w:t>黑格尔的《现象学》及其最后的成果——辩证法，作为推动原则和创造原则的否定性——伟大之处首先在于，黑格尔把人的自我产生看作一个过程，把对象化看作为非对象化，看作外化和这种外化的扬弃；可见，他抓住了劳动的本质，把对象的人、现实的因而是真正的人理解为他自己他劳动的结果。</w:t>
       </w:r>
     </w:p>
@@ -3916,9 +3887,6 @@
       <w:pPr>
         <w:pStyle w:val="2"/>
         <w:jc w:val="center"/>
-        <w:rPr>
-          <w:rFonts w:hint="eastAsia"/>
-        </w:rPr>
       </w:pPr>
       <w:bookmarkStart w:id="24" w:name="_Toc512542059"/>
       <w:r>
@@ -3933,7 +3901,7 @@
       <w:pPr>
         <w:spacing w:beforeLines="50" w:before="156" w:afterLines="50" w:after="156" w:line="360" w:lineRule="auto"/>
         <w:rPr>
-          <w:rFonts w:ascii="宋体" w:hAnsi="宋体" w:hint="eastAsia"/>
+          <w:rFonts w:ascii="宋体" w:hAnsi="宋体"/>
           <w:sz w:val="24"/>
           <w:szCs w:val="24"/>
         </w:rPr>
@@ -3963,17 +3931,18 @@
         <w:spacing w:beforeLines="50" w:before="156" w:afterLines="50" w:after="156" w:line="360" w:lineRule="auto"/>
         <w:ind w:left="360" w:firstLineChars="0" w:firstLine="0"/>
         <w:rPr>
-          <w:rFonts w:ascii="宋体" w:hAnsi="宋体" w:hint="eastAsia"/>
-          <w:sz w:val="24"/>
-          <w:szCs w:val="24"/>
-        </w:rPr>
-      </w:pPr>
-      <w:r>
-        <w:rPr>
-          <w:rFonts w:ascii="宋体" w:hAnsi="宋体" w:hint="eastAsia"/>
-          <w:sz w:val="24"/>
-          <w:szCs w:val="24"/>
-        </w:rPr>
+          <w:rFonts w:ascii="宋体" w:hAnsi="宋体"/>
+          <w:sz w:val="24"/>
+          <w:szCs w:val="24"/>
+        </w:rPr>
+      </w:pPr>
+      <w:r>
+        <w:rPr>
+          <w:rFonts w:ascii="宋体" w:hAnsi="宋体" w:hint="eastAsia"/>
+          <w:sz w:val="24"/>
+          <w:szCs w:val="24"/>
+        </w:rPr>
+        <w:lastRenderedPageBreak/>
         <w:tab/>
       </w:r>
       <w:r>
@@ -4009,7 +3978,7 @@
         <w:spacing w:beforeLines="50" w:before="156" w:afterLines="50" w:after="156" w:line="360" w:lineRule="auto"/>
         <w:ind w:left="360" w:firstLineChars="0" w:firstLine="0"/>
         <w:rPr>
-          <w:rFonts w:ascii="宋体" w:hAnsi="宋体" w:hint="eastAsia"/>
+          <w:rFonts w:ascii="宋体" w:hAnsi="宋体"/>
           <w:sz w:val="24"/>
           <w:szCs w:val="24"/>
         </w:rPr>
@@ -4040,7 +4009,7 @@
         <w:spacing w:beforeLines="50" w:before="156" w:afterLines="50" w:after="156" w:line="360" w:lineRule="auto"/>
         <w:ind w:left="360" w:firstLineChars="0" w:firstLine="416"/>
         <w:rPr>
-          <w:rFonts w:ascii="宋体" w:hAnsi="宋体" w:hint="eastAsia"/>
+          <w:rFonts w:ascii="宋体" w:hAnsi="宋体"/>
           <w:sz w:val="24"/>
           <w:szCs w:val="24"/>
         </w:rPr>
@@ -4061,7 +4030,7 @@
         <w:spacing w:beforeLines="50" w:before="156" w:afterLines="50" w:after="156" w:line="360" w:lineRule="auto"/>
         <w:ind w:left="360" w:firstLineChars="0" w:firstLine="0"/>
         <w:rPr>
-          <w:rFonts w:ascii="宋体" w:hAnsi="宋体" w:hint="eastAsia"/>
+          <w:rFonts w:ascii="宋体" w:hAnsi="宋体"/>
           <w:sz w:val="24"/>
           <w:szCs w:val="24"/>
         </w:rPr>
@@ -4098,7 +4067,7 @@
         <w:spacing w:beforeLines="50" w:before="156" w:afterLines="50" w:after="156" w:line="360" w:lineRule="auto"/>
         <w:ind w:left="360" w:firstLineChars="0" w:firstLine="0"/>
         <w:rPr>
-          <w:rFonts w:ascii="宋体" w:hAnsi="宋体" w:hint="eastAsia"/>
+          <w:rFonts w:ascii="宋体" w:hAnsi="宋体"/>
           <w:sz w:val="24"/>
           <w:szCs w:val="24"/>
         </w:rPr>
@@ -4119,7 +4088,7 @@
         <w:spacing w:beforeLines="50" w:before="156" w:afterLines="50" w:after="156" w:line="360" w:lineRule="auto"/>
         <w:ind w:left="360" w:firstLineChars="0" w:firstLine="0"/>
         <w:rPr>
-          <w:rFonts w:ascii="宋体" w:hAnsi="宋体" w:hint="eastAsia"/>
+          <w:rFonts w:ascii="宋体" w:hAnsi="宋体"/>
           <w:sz w:val="24"/>
           <w:szCs w:val="24"/>
         </w:rPr>
@@ -4156,18 +4125,17 @@
         <w:spacing w:beforeLines="50" w:before="156" w:afterLines="50" w:after="156" w:line="360" w:lineRule="auto"/>
         <w:ind w:left="360" w:firstLineChars="0" w:firstLine="0"/>
         <w:rPr>
-          <w:rFonts w:ascii="宋体" w:hAnsi="宋体" w:hint="eastAsia"/>
-          <w:sz w:val="24"/>
-          <w:szCs w:val="24"/>
-        </w:rPr>
-      </w:pPr>
-      <w:r>
-        <w:rPr>
-          <w:rFonts w:ascii="宋体" w:hAnsi="宋体" w:hint="eastAsia"/>
-          <w:sz w:val="24"/>
-          <w:szCs w:val="24"/>
-        </w:rPr>
-        <w:lastRenderedPageBreak/>
+          <w:rFonts w:ascii="宋体" w:hAnsi="宋体"/>
+          <w:sz w:val="24"/>
+          <w:szCs w:val="24"/>
+        </w:rPr>
+      </w:pPr>
+      <w:r>
+        <w:rPr>
+          <w:rFonts w:ascii="宋体" w:hAnsi="宋体" w:hint="eastAsia"/>
+          <w:sz w:val="24"/>
+          <w:szCs w:val="24"/>
+        </w:rPr>
         <w:tab/>
       </w:r>
       <w:r>
@@ -4186,9 +4154,6 @@
         <w:widowControl/>
         <w:spacing w:beforeLines="50" w:before="156" w:afterLines="50" w:after="156" w:line="360" w:lineRule="auto"/>
         <w:ind w:left="360" w:firstLineChars="0" w:firstLine="0"/>
-        <w:rPr>
-          <w:rFonts w:hint="eastAsia"/>
-        </w:rPr>
       </w:pPr>
       <w:r>
         <w:rPr>
@@ -4208,13 +4173,7 @@
         <w:t>到这里，报告就结束了，但是我的很多问题还是没有解决，看来还得看看马克思后期的一些著作，或许可以得到答案。最后，在前文我说按照马克思的理论，资本主义应该不会像今天这样依然存在，并且得到大量的拥护，可是为什么今天还是大量的存在呢？或许，马克思少考虑了人作为人，他所受到的教育一直在被灌输着美好的思想，并且，通过教育，通过个人的奋斗，在今天的世界，还是容易从一个纯粹的劳动的工人也变成资本家的；而且就算是作为资本家，也有商会，政府，法律进行约束，每个人的基本权利得到了保护，至少，我们的儿童都过着幸福的生活。科学技术的不断发展，世界互联互通，有些问题变成了全球问题，人类是命运共同体，马克思所说的问题我不否认会出现，但是我相信人类是有能力以和平的方式克服的，最终也一定会实现共产主义。</w:t>
       </w:r>
     </w:p>
-    <w:p>
-      <w:pPr>
-        <w:rPr>
-          <w:rFonts w:hint="eastAsia"/>
-        </w:rPr>
-      </w:pPr>
-    </w:p>
+    <w:p/>
     <w:sectPr>
       <w:pgSz w:w="11906" w:h="16838"/>
       <w:pgMar w:top="1440" w:right="1800" w:bottom="1440" w:left="1800" w:header="851" w:footer="992" w:gutter="0"/>
@@ -6036,7 +5995,7 @@
     <w:pPr>
       <w:widowControl/>
       <w:spacing w:before="100" w:beforeAutospacing="1" w:after="100" w:afterAutospacing="1"/>
-      <w:ind w:leftChars="200"/>
+      <w:ind w:leftChars="200" w:left="200"/>
       <w:jc w:val="left"/>
     </w:pPr>
     <w:rPr>
@@ -6513,7 +6472,7 @@
 </file>
 
 <file path=customXml/itemProps1.xml><?xml version="1.0" encoding="utf-8"?>
-<ds:datastoreItem xmlns:ds="http://schemas.openxmlformats.org/officeDocument/2006/customXml" ds:itemID="{713A7D46-11E2-468E-8422-798DDA0CDEB1}">
+<ds:datastoreItem xmlns:ds="http://schemas.openxmlformats.org/officeDocument/2006/customXml" ds:itemID="{8D7563BC-A0DF-4910-8784-856D0CDB2E2B}">
   <ds:schemaRefs>
     <ds:schemaRef ds:uri="http://schemas.openxmlformats.org/officeDocument/2006/bibliography"/>
   </ds:schemaRefs>

</xml_diff>